<commit_message>
some edits. Still in progress but just updating
</commit_message>
<xml_diff>
--- a/WashManuscript.docx
+++ b/WashManuscript.docx
@@ -254,7 +254,70 @@
           <w:sz w:val="24"/>
           <w:szCs w:val="24"/>
         </w:rPr>
-        <w:t>. It has been previously demonstrated that the specific protocol that is generally used by casino poker rooms to shuffle their decks of cards does not sufficiently randomize the cards, to an extent that can be exploited by players to gain an advantage (Merz &amp; Chi, 2022).</w:t>
+        <w:t xml:space="preserve">. </w:t>
+      </w:r>
+      <w:r>
+        <w:rPr>
+          <w:sz w:val="24"/>
+          <w:szCs w:val="24"/>
+        </w:rPr>
+        <w:t>Theoretically, a perfect shuffling procedure would be one</w:t>
+      </w:r>
+      <w:r>
+        <w:rPr>
+          <w:sz w:val="24"/>
+          <w:szCs w:val="24"/>
+        </w:rPr>
+        <w:t xml:space="preserve"> in which, after shuffling is performed,</w:t>
+      </w:r>
+      <w:r>
+        <w:rPr>
+          <w:sz w:val="24"/>
+          <w:szCs w:val="24"/>
+        </w:rPr>
+        <w:t xml:space="preserve"> every possible ordering of the 52 cards has a 1/52! probability.</w:t>
+      </w:r>
+      <w:r>
+        <w:rPr>
+          <w:sz w:val="24"/>
+          <w:szCs w:val="24"/>
+        </w:rPr>
+        <w:t xml:space="preserve"> </w:t>
+      </w:r>
+      <w:r>
+        <w:rPr>
+          <w:sz w:val="24"/>
+          <w:szCs w:val="24"/>
+        </w:rPr>
+        <w:t>It has been previously demonstrated that the specific protocol</w:t>
+      </w:r>
+      <w:r>
+        <w:rPr>
+          <w:sz w:val="24"/>
+          <w:szCs w:val="24"/>
+        </w:rPr>
+        <w:t xml:space="preserve"> </w:t>
+      </w:r>
+      <w:r>
+        <w:rPr>
+          <w:sz w:val="24"/>
+          <w:szCs w:val="24"/>
+        </w:rPr>
+        <w:t xml:space="preserve">generally used by casino poker rooms to shuffle their decks of cards does not sufficiently randomize the cards, </w:t>
+      </w:r>
+      <w:r>
+        <w:rPr>
+          <w:sz w:val="24"/>
+          <w:szCs w:val="24"/>
+        </w:rPr>
+        <w:t xml:space="preserve">such that the resulting card distributions deviate from that of a perfect shuffling procedure </w:t>
+      </w:r>
+      <w:r>
+        <w:rPr>
+          <w:sz w:val="24"/>
+          <w:szCs w:val="24"/>
+        </w:rPr>
+        <w:t>to an extent that can be exploited by players to gain an advantage (Merz &amp; Chi, 2022).</w:t>
       </w:r>
     </w:p>
     <w:p>
@@ -264,13 +327,6 @@
           <w:szCs w:val="24"/>
         </w:rPr>
       </w:pPr>
-      <w:r>
-        <w:rPr>
-          <w:sz w:val="24"/>
-          <w:szCs w:val="24"/>
-        </w:rPr>
-        <w:tab/>
-      </w:r>
       <w:r>
         <w:rPr>
           <w:sz w:val="24"/>
@@ -400,28 +456,35 @@
           <w:sz w:val="24"/>
           <w:szCs w:val="24"/>
         </w:rPr>
-        <w:t>, which we will refer to as the CS (for Casino Shuffle)</w:t>
-      </w:r>
-      <w:r>
-        <w:rPr>
-          <w:sz w:val="24"/>
-          <w:szCs w:val="24"/>
-        </w:rPr>
-        <w:t xml:space="preserve"> </w:t>
-      </w:r>
-      <w:r>
-        <w:rPr>
-          <w:sz w:val="24"/>
-          <w:szCs w:val="24"/>
-        </w:rPr>
-        <w:t xml:space="preserve">then </w:t>
-      </w:r>
-      <w:r>
-        <w:rPr>
-          <w:sz w:val="24"/>
-          <w:szCs w:val="24"/>
-        </w:rPr>
-        <w:t>consists of the following, in this order: two riffle shuffles, one strip shuffle, one riffle shuffle, and one cut</w:t>
+        <w:t xml:space="preserve">, </w:t>
+      </w:r>
+      <w:r>
+        <w:rPr>
+          <w:sz w:val="24"/>
+          <w:szCs w:val="24"/>
+        </w:rPr>
+        <w:t>referred to</w:t>
+      </w:r>
+      <w:r>
+        <w:rPr>
+          <w:sz w:val="24"/>
+          <w:szCs w:val="24"/>
+        </w:rPr>
+        <w:t xml:space="preserve"> as the CS </w:t>
+      </w:r>
+      <w:r>
+        <w:rPr>
+          <w:sz w:val="24"/>
+          <w:szCs w:val="24"/>
+        </w:rPr>
+        <w:t>by Merz &amp; Chi (2022),</w:t>
+      </w:r>
+      <w:r>
+        <w:rPr>
+          <w:sz w:val="24"/>
+          <w:szCs w:val="24"/>
+        </w:rPr>
+        <w:t xml:space="preserve"> consists of the following, in this order: two riffle shuffles, one strip shuffle, one riffle shuffle, and one cut</w:t>
       </w:r>
       <w:r>
         <w:rPr>
@@ -530,6 +593,7 @@
           <w:sz w:val="24"/>
           <w:szCs w:val="24"/>
         </w:rPr>
+        <w:lastRenderedPageBreak/>
         <w:tab/>
       </w:r>
       <w:r>
@@ -551,7 +615,21 @@
           <w:sz w:val="24"/>
           <w:szCs w:val="24"/>
         </w:rPr>
-        <w:t xml:space="preserve">Our development of such a model is thus an additional contribution to </w:t>
+        <w:t>Our development of such a model is thus an additional contribution to the literature. We then utilize this model to simulate wash shuffle</w:t>
+      </w:r>
+      <w:r>
+        <w:rPr>
+          <w:sz w:val="24"/>
+          <w:szCs w:val="24"/>
+        </w:rPr>
+        <w:t>s</w:t>
+      </w:r>
+      <w:r>
+        <w:rPr>
+          <w:sz w:val="24"/>
+          <w:szCs w:val="24"/>
+        </w:rPr>
+        <w:t xml:space="preserve"> prior to the </w:t>
       </w:r>
       <w:proofErr w:type="gramStart"/>
       <w:r>
@@ -559,7 +637,7 @@
           <w:sz w:val="24"/>
           <w:szCs w:val="24"/>
         </w:rPr>
-        <w:t>the literature</w:t>
+        <w:t>CS, and</w:t>
       </w:r>
       <w:proofErr w:type="gramEnd"/>
       <w:r>
@@ -567,36 +645,6 @@
           <w:sz w:val="24"/>
           <w:szCs w:val="24"/>
         </w:rPr>
-        <w:t>. We then utilize this model to simulate wash shuffle</w:t>
-      </w:r>
-      <w:r>
-        <w:rPr>
-          <w:sz w:val="24"/>
-          <w:szCs w:val="24"/>
-        </w:rPr>
-        <w:t>s</w:t>
-      </w:r>
-      <w:r>
-        <w:rPr>
-          <w:sz w:val="24"/>
-          <w:szCs w:val="24"/>
-        </w:rPr>
-        <w:t xml:space="preserve"> prior to the </w:t>
-      </w:r>
-      <w:proofErr w:type="gramStart"/>
-      <w:r>
-        <w:rPr>
-          <w:sz w:val="24"/>
-          <w:szCs w:val="24"/>
-        </w:rPr>
-        <w:t>CS, and</w:t>
-      </w:r>
-      <w:proofErr w:type="gramEnd"/>
-      <w:r>
-        <w:rPr>
-          <w:sz w:val="24"/>
-          <w:szCs w:val="24"/>
-        </w:rPr>
         <w:t xml:space="preserve"> investigate </w:t>
       </w:r>
       <w:r>
@@ -604,7 +652,6 @@
           <w:sz w:val="24"/>
           <w:szCs w:val="24"/>
         </w:rPr>
-        <w:lastRenderedPageBreak/>
         <w:t xml:space="preserve">the resulting impact on the distribution of cards as they are dealt for Texas </w:t>
       </w:r>
       <w:proofErr w:type="spellStart"/>
@@ -623,15 +670,69 @@
         </w:rPr>
         <w:t xml:space="preserve">. We find that </w:t>
       </w:r>
-      <w:proofErr w:type="spellStart"/>
-      <w:r>
-        <w:rPr>
-          <w:sz w:val="24"/>
-          <w:szCs w:val="24"/>
-        </w:rPr>
-        <w:t>xxxxxx</w:t>
-      </w:r>
-      <w:proofErr w:type="spellEnd"/>
+      <w:r>
+        <w:rPr>
+          <w:sz w:val="24"/>
+          <w:szCs w:val="24"/>
+        </w:rPr>
+        <w:t xml:space="preserve">while the addition of a wash prior to the </w:t>
+      </w:r>
+      <w:r>
+        <w:rPr>
+          <w:sz w:val="24"/>
+          <w:szCs w:val="24"/>
+        </w:rPr>
+        <w:t>CS does result in an improved shuffling procedure by several metrics, it still falls short of a perfect shuffling procedure</w:t>
+      </w:r>
+      <w:r>
+        <w:rPr>
+          <w:sz w:val="24"/>
+          <w:szCs w:val="24"/>
+        </w:rPr>
+        <w:t>,</w:t>
+      </w:r>
+      <w:r>
+        <w:rPr>
+          <w:sz w:val="24"/>
+          <w:szCs w:val="24"/>
+        </w:rPr>
+        <w:t xml:space="preserve"> </w:t>
+      </w:r>
+      <w:r>
+        <w:rPr>
+          <w:sz w:val="24"/>
+          <w:szCs w:val="24"/>
+        </w:rPr>
+        <w:t xml:space="preserve">specifically </w:t>
+      </w:r>
+      <w:r>
+        <w:rPr>
+          <w:sz w:val="24"/>
+          <w:szCs w:val="24"/>
+        </w:rPr>
+        <w:t xml:space="preserve">in terms of </w:t>
+      </w:r>
+      <w:r>
+        <w:rPr>
+          <w:sz w:val="24"/>
+          <w:szCs w:val="24"/>
+        </w:rPr>
+        <w:t>inflated</w:t>
+      </w:r>
+      <w:r>
+        <w:rPr>
+          <w:sz w:val="24"/>
+          <w:szCs w:val="24"/>
+        </w:rPr>
+        <w:t xml:space="preserve"> relative frequencies of neighboring cards prior to the shuffle remaining as neighboring cards after the shuffle. Due to the nature of NLHE in which certain cards are dealt face-up, this is a crucial suboptimality of the shuffling procedure </w:t>
+      </w:r>
+      <w:r>
+        <w:rPr>
+          <w:sz w:val="24"/>
+          <w:szCs w:val="24"/>
+        </w:rPr>
+        <w:t>that can be exploited by a poker player.</w:t>
+      </w:r>
     </w:p>
     <w:p>
       <w:pPr>
@@ -678,23 +779,7 @@
           <w:sz w:val="24"/>
           <w:szCs w:val="24"/>
         </w:rPr>
-        <w:t xml:space="preserve">The primary component of the CS is the riffle shuffle, which has been studied extensively in </w:t>
-      </w:r>
-      <w:proofErr w:type="gramStart"/>
-      <w:r>
-        <w:rPr>
-          <w:sz w:val="24"/>
-          <w:szCs w:val="24"/>
-        </w:rPr>
-        <w:t>the literature</w:t>
-      </w:r>
-      <w:proofErr w:type="gramEnd"/>
-      <w:r>
-        <w:rPr>
-          <w:sz w:val="24"/>
-          <w:szCs w:val="24"/>
-        </w:rPr>
-        <w:t>. A probabilistic model for the riffle shuffle was first proposed by Gilbert (1955) and then independently by Reeds (1981</w:t>
+        <w:t>The primary component of the CS is the riffle shuffle, which has been studied extensively in the literature. A probabilistic model for the riffle shuffle was first proposed by Gilbert (1955) and then independently by Reeds (1981</w:t>
       </w:r>
       <w:proofErr w:type="gramStart"/>
       <w:r>
@@ -1081,7 +1166,21 @@
           <w:sz w:val="24"/>
           <w:szCs w:val="24"/>
         </w:rPr>
-        <w:t xml:space="preserve">a perfectly shuffled deck according to the total variation distance metric. A perfectly shuffled deck is defined as one in which every possible ordering of the 52 cards has a 1/52! probability. </w:t>
+        <w:t>a perfectly shuffled deck</w:t>
+      </w:r>
+      <w:r>
+        <w:rPr>
+          <w:sz w:val="24"/>
+          <w:szCs w:val="24"/>
+        </w:rPr>
+        <w:t xml:space="preserve"> (again, one in which every deck configuration has a probability of 1/52!)</w:t>
+      </w:r>
+      <w:r>
+        <w:rPr>
+          <w:sz w:val="24"/>
+          <w:szCs w:val="24"/>
+        </w:rPr>
+        <w:t xml:space="preserve"> according to the total variation distance metric. </w:t>
       </w:r>
       <w:r>
         <w:rPr>
@@ -1104,14 +1203,35 @@
           <w:szCs w:val="24"/>
         </w:rPr>
         <w:tab/>
-        <w:t xml:space="preserve">However, the CS only contains a total of three riffle shuffles, in addition to a strip shuffle and a cut. </w:t>
-      </w:r>
-      <w:r>
-        <w:rPr>
-          <w:sz w:val="24"/>
-          <w:szCs w:val="24"/>
-        </w:rPr>
-        <w:t xml:space="preserve">To the best of our knowledge, the CS is universally used in casino poker rooms </w:t>
+        <w:t>However, the CS only contains a total of three riffle shuffles, in addition to a strip shuffle and a cut</w:t>
+      </w:r>
+      <w:r>
+        <w:rPr>
+          <w:sz w:val="24"/>
+          <w:szCs w:val="24"/>
+        </w:rPr>
+        <w:t>, which clearly falls short of the recommendation of seven riffle shuffles</w:t>
+      </w:r>
+      <w:r>
+        <w:rPr>
+          <w:sz w:val="24"/>
+          <w:szCs w:val="24"/>
+        </w:rPr>
+        <w:t xml:space="preserve">. </w:t>
+      </w:r>
+      <w:r>
+        <w:rPr>
+          <w:sz w:val="24"/>
+          <w:szCs w:val="24"/>
+        </w:rPr>
+        <w:t>Also, t</w:t>
+      </w:r>
+      <w:r>
+        <w:rPr>
+          <w:sz w:val="24"/>
+          <w:szCs w:val="24"/>
+        </w:rPr>
+        <w:t xml:space="preserve">o the best of our knowledge, the CS is universally used in casino poker rooms </w:t>
       </w:r>
       <w:r>
         <w:rPr>
@@ -1262,7 +1382,15 @@
           <w:sz w:val="24"/>
           <w:szCs w:val="24"/>
         </w:rPr>
-        <w:t xml:space="preserve"> in (Merz &amp; Chi, 2022), in which it was also demonstrated that the CS </w:t>
+        <w:t xml:space="preserve"> </w:t>
+      </w:r>
+      <w:r>
+        <w:rPr>
+          <w:sz w:val="24"/>
+          <w:szCs w:val="24"/>
+        </w:rPr>
+        <w:lastRenderedPageBreak/>
+        <w:t xml:space="preserve">in (Merz &amp; Chi, 2022), in which it was also demonstrated that the CS </w:t>
       </w:r>
       <w:r>
         <w:rPr>
@@ -1380,15 +1508,7 @@
           <w:sz w:val="24"/>
           <w:szCs w:val="24"/>
         </w:rPr>
-        <w:t xml:space="preserve">hand of play; typically, a wash will be performed when a new box of cards is opened, or in some other circumstances such as when a dealer change occurs, or when an error has occurred during the </w:t>
-      </w:r>
-      <w:r>
-        <w:rPr>
-          <w:sz w:val="24"/>
-          <w:szCs w:val="24"/>
-        </w:rPr>
-        <w:lastRenderedPageBreak/>
-        <w:t>CS process</w:t>
+        <w:t>hand of play; typically, a wash will be performed when a new box of cards is opened, or in some other circumstances such as when a dealer change occurs, or when an error has occurred during the CS process</w:t>
       </w:r>
       <w:r>
         <w:rPr>
@@ -1577,7 +1697,28 @@
           <w:sz w:val="24"/>
           <w:szCs w:val="24"/>
         </w:rPr>
-        <w:t xml:space="preserve"> for </w:t>
+        <w:t xml:space="preserve"> for some specified number of steps, </w:t>
+      </w:r>
+      <w:r>
+        <w:rPr>
+          <w:sz w:val="24"/>
+          <w:szCs w:val="24"/>
+        </w:rPr>
+        <w:t xml:space="preserve">and </w:t>
+      </w:r>
+      <w:r>
+        <w:rPr>
+          <w:sz w:val="24"/>
+          <w:szCs w:val="24"/>
+        </w:rPr>
+        <w:t>then all piles</w:t>
+      </w:r>
+      <w:r>
+        <w:rPr>
+          <w:sz w:val="24"/>
+          <w:szCs w:val="24"/>
+        </w:rPr>
+        <w:t xml:space="preserve"> are </w:t>
       </w:r>
       <w:proofErr w:type="gramStart"/>
       <w:r>
@@ -1585,7 +1726,14 @@
           <w:sz w:val="24"/>
           <w:szCs w:val="24"/>
         </w:rPr>
-        <w:t>some</w:t>
+        <w:t>gathered</w:t>
+      </w:r>
+      <w:r>
+        <w:rPr>
+          <w:sz w:val="24"/>
+          <w:szCs w:val="24"/>
+        </w:rPr>
+        <w:t xml:space="preserve"> together</w:t>
       </w:r>
       <w:proofErr w:type="gramEnd"/>
       <w:r>
@@ -1593,35 +1741,7 @@
           <w:sz w:val="24"/>
           <w:szCs w:val="24"/>
         </w:rPr>
-        <w:t xml:space="preserve"> specified number of steps, </w:t>
-      </w:r>
-      <w:r>
-        <w:rPr>
-          <w:sz w:val="24"/>
-          <w:szCs w:val="24"/>
-        </w:rPr>
-        <w:t xml:space="preserve">and </w:t>
-      </w:r>
-      <w:r>
-        <w:rPr>
-          <w:sz w:val="24"/>
-          <w:szCs w:val="24"/>
-        </w:rPr>
-        <w:t>then all piles</w:t>
-      </w:r>
-      <w:r>
-        <w:rPr>
-          <w:sz w:val="24"/>
-          <w:szCs w:val="24"/>
-        </w:rPr>
-        <w:t xml:space="preserve"> are gathered</w:t>
-      </w:r>
-      <w:r>
-        <w:rPr>
-          <w:sz w:val="24"/>
-          <w:szCs w:val="24"/>
-        </w:rPr>
-        <w:t xml:space="preserve"> together in order.</w:t>
+        <w:t xml:space="preserve"> in order.</w:t>
       </w:r>
     </w:p>
     <w:p>
@@ -1701,7 +1821,7 @@
           <w:sz w:val="24"/>
           <w:szCs w:val="24"/>
         </w:rPr>
-        <w:t xml:space="preserve">This is repeated for </w:t>
+        <w:t xml:space="preserve">This is repeated for some specified number of steps, and then all piles are </w:t>
       </w:r>
       <w:proofErr w:type="gramStart"/>
       <w:r>
@@ -1709,7 +1829,7 @@
           <w:sz w:val="24"/>
           <w:szCs w:val="24"/>
         </w:rPr>
-        <w:t>some</w:t>
+        <w:t>gathered together</w:t>
       </w:r>
       <w:proofErr w:type="gramEnd"/>
       <w:r>
@@ -1717,7 +1837,7 @@
           <w:sz w:val="24"/>
           <w:szCs w:val="24"/>
         </w:rPr>
-        <w:t xml:space="preserve"> specified number of steps, and then all piles are gathered together in order.</w:t>
+        <w:t xml:space="preserve"> in order.</w:t>
       </w:r>
     </w:p>
     <w:p>
@@ -1778,7 +1898,7 @@
           <w:sz w:val="24"/>
           <w:szCs w:val="24"/>
         </w:rPr>
-        <w:t xml:space="preserve">dimensional grid. At each step, choose a random card. With probability ½, it remains at its current vertex; otherwise, with equal probability it will move to any neighboring vertex. If a card moves to an occupied position, it is merged with the cards already there at a random position. This is repeated for </w:t>
+        <w:t xml:space="preserve">dimensional grid. At each step, choose a random card. With probability ½, it remains at its current vertex; otherwise, with equal probability it will move to any neighboring vertex. If a card moves to an occupied position, it is merged with the cards already there at a random position. This is repeated for some specified number of steps, and then all piles are </w:t>
       </w:r>
       <w:proofErr w:type="gramStart"/>
       <w:r>
@@ -1786,7 +1906,7 @@
           <w:sz w:val="24"/>
           <w:szCs w:val="24"/>
         </w:rPr>
-        <w:t>some</w:t>
+        <w:t>gathered together</w:t>
       </w:r>
       <w:proofErr w:type="gramEnd"/>
       <w:r>
@@ -1794,7 +1914,7 @@
           <w:sz w:val="24"/>
           <w:szCs w:val="24"/>
         </w:rPr>
-        <w:t xml:space="preserve"> specified number of steps, and then all piles are gathered together in order.</w:t>
+        <w:t xml:space="preserve"> in order.</w:t>
       </w:r>
     </w:p>
     <w:p>
@@ -1818,7 +1938,54 @@
           <w:sz w:val="24"/>
           <w:szCs w:val="24"/>
         </w:rPr>
-        <w:t xml:space="preserve">By the author’s own admission, each of these are quite crude models of an actual wash shuffle. Their purpose of existence was to be starting points for demonstrating particular mathematical properties such as theoretical mixing times and strong stationary times. </w:t>
+        <w:lastRenderedPageBreak/>
+        <w:t>By the author’s own admission, each of these are quite crude models of an actual wash shuffle</w:t>
+      </w:r>
+      <w:r>
+        <w:rPr>
+          <w:sz w:val="24"/>
+          <w:szCs w:val="24"/>
+        </w:rPr>
+        <w:t xml:space="preserve">, and do not come close to being functionally realistic in terms of what </w:t>
+      </w:r>
+      <w:proofErr w:type="gramStart"/>
+      <w:r>
+        <w:rPr>
+          <w:sz w:val="24"/>
+          <w:szCs w:val="24"/>
+        </w:rPr>
+        <w:t>actually happens</w:t>
+      </w:r>
+      <w:proofErr w:type="gramEnd"/>
+      <w:r>
+        <w:rPr>
+          <w:sz w:val="24"/>
+          <w:szCs w:val="24"/>
+        </w:rPr>
+        <w:t xml:space="preserve"> during a wash shuffle</w:t>
+      </w:r>
+      <w:r>
+        <w:rPr>
+          <w:sz w:val="24"/>
+          <w:szCs w:val="24"/>
+        </w:rPr>
+        <w:t xml:space="preserve">. Their purpose was to be starting points for demonstrating </w:t>
+      </w:r>
+      <w:proofErr w:type="gramStart"/>
+      <w:r>
+        <w:rPr>
+          <w:sz w:val="24"/>
+          <w:szCs w:val="24"/>
+        </w:rPr>
+        <w:t>particular mathematical</w:t>
+      </w:r>
+      <w:proofErr w:type="gramEnd"/>
+      <w:r>
+        <w:rPr>
+          <w:sz w:val="24"/>
+          <w:szCs w:val="24"/>
+        </w:rPr>
+        <w:t xml:space="preserve"> properties such as theoretical mixing times and strong stationary times. </w:t>
       </w:r>
       <w:r>
         <w:rPr>
@@ -1862,14 +2029,42 @@
           <w:sz w:val="24"/>
           <w:szCs w:val="24"/>
         </w:rPr>
-        <w:t xml:space="preserve"> via Monte Carlo simulation, and thus we are less restricted to simple models and are only restricted by the complexity of simulation code that we wish to write</w:t>
-      </w:r>
-      <w:r>
-        <w:rPr>
-          <w:sz w:val="24"/>
-          <w:szCs w:val="24"/>
-        </w:rPr>
-        <w:t>. Thus, we will not directly consider any of these models, and instead formulate our own.</w:t>
+        <w:t xml:space="preserve"> via Monte Carlo simulation, and thus we are less restricted to simple models</w:t>
+      </w:r>
+      <w:r>
+        <w:rPr>
+          <w:sz w:val="24"/>
+          <w:szCs w:val="24"/>
+        </w:rPr>
+        <w:t xml:space="preserve"> that are mathematically tractable</w:t>
+      </w:r>
+      <w:r>
+        <w:rPr>
+          <w:sz w:val="24"/>
+          <w:szCs w:val="24"/>
+        </w:rPr>
+        <w:t xml:space="preserve"> and are only restricted by the complexity of simulation code that we wish to write</w:t>
+      </w:r>
+      <w:r>
+        <w:rPr>
+          <w:sz w:val="24"/>
+          <w:szCs w:val="24"/>
+        </w:rPr>
+        <w:t>. Thus, we will not directly consider any of these models</w:t>
+      </w:r>
+      <w:r>
+        <w:rPr>
+          <w:sz w:val="24"/>
+          <w:szCs w:val="24"/>
+        </w:rPr>
+        <w:t xml:space="preserve"> described above</w:t>
+      </w:r>
+      <w:r>
+        <w:rPr>
+          <w:sz w:val="24"/>
+          <w:szCs w:val="24"/>
+        </w:rPr>
+        <w:t>, and instead formulate our own.</w:t>
       </w:r>
     </w:p>
     <w:p>
@@ -1895,7 +2090,6 @@
           <w:sz w:val="24"/>
           <w:szCs w:val="24"/>
         </w:rPr>
-        <w:lastRenderedPageBreak/>
         <w:t>Methodology</w:t>
       </w:r>
     </w:p>
@@ -4750,7 +4944,16 @@
           <w:szCs w:val="24"/>
         </w:rPr>
         <w:tab/>
-        <w:t>Consider that a dealer’s wash movement initially spreads a single vector of cards into two overlapping circles. These will be the left and right circles, corresponding to which hand is washing them. The left hand moves the first quarter of cards upward and then the second quarter of cards downward, thus completing the left circle. The right hand moves the fourth quarter of cards upward and then the third quarter of cards downward, thus completing the right circle.</w:t>
+        <w:t xml:space="preserve">Consider that a dealer’s wash movement initially spreads a single vector of cards into two overlapping circles. These will be the left and right circles, corresponding to which hand is washing them. The left hand moves the first quarter of cards upward and then the second quarter of cards downward, thus completing the left circle. The right hand moves the fourth </w:t>
+      </w:r>
+      <w:r>
+        <w:rPr>
+          <w:rFonts w:cstheme="minorHAnsi"/>
+          <w:sz w:val="24"/>
+          <w:szCs w:val="24"/>
+        </w:rPr>
+        <w:lastRenderedPageBreak/>
+        <w:t>quarter of cards upward and then the third quarter of cards downward, thus completing the right circle.</w:t>
       </w:r>
     </w:p>
     <w:p>
@@ -4812,16 +5015,7 @@
           <w:sz w:val="24"/>
           <w:szCs w:val="24"/>
         </w:rPr>
-        <w:t xml:space="preserve"> Each completion of a circular movement by a </w:t>
-      </w:r>
-      <w:r>
-        <w:rPr>
-          <w:rFonts w:cstheme="minorHAnsi"/>
-          <w:sz w:val="24"/>
-          <w:szCs w:val="24"/>
-        </w:rPr>
-        <w:lastRenderedPageBreak/>
-        <w:t>single hand will be referred to as a single wash cycle. Next, the functions of modeling a wash shuffle will be explained.</w:t>
+        <w:t xml:space="preserve"> Each completion of a circular movement by a single hand will be referred to as a single wash cycle. Next, the functions of modeling a wash shuffle will be explained.</w:t>
       </w:r>
     </w:p>
     <w:p>
@@ -5541,6 +5735,7 @@
           <w:szCs w:val="24"/>
           <w:highlight w:val="yellow"/>
         </w:rPr>
+        <w:lastRenderedPageBreak/>
         <w:t>greater frequency</w:t>
       </w:r>
       <w:r>
@@ -5658,34 +5853,7 @@
             <w:szCs w:val="24"/>
             <w:highlight w:val="yellow"/>
           </w:rPr>
-          <m:t>S</m:t>
-        </m:r>
-        <m:r>
-          <w:rPr>
-            <w:rFonts w:ascii="Cambria Math" w:hAnsi="Cambria Math" w:cstheme="minorHAnsi"/>
-            <w:sz w:val="24"/>
-            <w:szCs w:val="24"/>
-            <w:highlight w:val="yellow"/>
-          </w:rPr>
-          <m:t>~TPoisson(</m:t>
-        </m:r>
-        <m:r>
-          <w:rPr>
-            <w:rFonts w:ascii="Cambria Math" w:hAnsi="Cambria Math" w:cstheme="minorHAnsi"/>
-            <w:sz w:val="24"/>
-            <w:szCs w:val="24"/>
-            <w:highlight w:val="yellow"/>
-          </w:rPr>
-          <m:t>λ=</m:t>
-        </m:r>
-        <m:r>
-          <w:rPr>
-            <w:rFonts w:ascii="Cambria Math" w:hAnsi="Cambria Math" w:cstheme="minorHAnsi"/>
-            <w:sz w:val="24"/>
-            <w:szCs w:val="24"/>
-            <w:highlight w:val="yellow"/>
-          </w:rPr>
-          <m:t>4)</m:t>
+          <m:t>S~TPoisson(λ=4)</m:t>
         </m:r>
       </m:oMath>
       <w:r>
@@ -5794,17 +5962,7 @@
           <w:szCs w:val="24"/>
           <w:highlight w:val="yellow"/>
         </w:rPr>
-        <w:t xml:space="preserve"> avoiding indexing errors that would </w:t>
-      </w:r>
-      <w:r>
-        <w:rPr>
-          <w:rFonts w:cstheme="minorHAnsi"/>
-          <w:sz w:val="24"/>
-          <w:szCs w:val="24"/>
-          <w:highlight w:val="yellow"/>
-        </w:rPr>
-        <w:lastRenderedPageBreak/>
-        <w:t>otherwise oc</w:t>
+        <w:t xml:space="preserve"> avoiding indexing errors that would otherwise oc</w:t>
       </w:r>
       <w:r>
         <w:rPr>
@@ -6287,6 +6445,7 @@
         <w:rPr>
           <w:noProof/>
         </w:rPr>
+        <w:lastRenderedPageBreak/>
         <mc:AlternateContent>
           <mc:Choice Requires="wps">
             <w:drawing>
@@ -7989,6 +8148,7 @@
         <w:rPr>
           <w:noProof/>
         </w:rPr>
+        <w:lastRenderedPageBreak/>
         <mc:AlternateContent>
           <mc:Choice Requires="wps">
             <w:drawing>
@@ -9502,27 +9662,7 @@
           <w:szCs w:val="24"/>
           <w:highlight w:val="yellow"/>
         </w:rPr>
-        <w:t xml:space="preserve"> any advantage from this alone would not be sufficient for </w:t>
-      </w:r>
-      <w:proofErr w:type="gramStart"/>
-      <w:r>
-        <w:rPr>
-          <w:rFonts w:cstheme="minorHAnsi"/>
-          <w:sz w:val="24"/>
-          <w:szCs w:val="24"/>
-          <w:highlight w:val="yellow"/>
-        </w:rPr>
-        <w:t>a NHLE</w:t>
-      </w:r>
-      <w:proofErr w:type="gramEnd"/>
-      <w:r>
-        <w:rPr>
-          <w:rFonts w:cstheme="minorHAnsi"/>
-          <w:sz w:val="24"/>
-          <w:szCs w:val="24"/>
-          <w:highlight w:val="yellow"/>
-        </w:rPr>
-        <w:t xml:space="preserve"> player.</w:t>
+        <w:t xml:space="preserve"> any advantage from this alone would not be sufficient for a NHLE player.</w:t>
       </w:r>
     </w:p>
     <w:p>
@@ -9561,34 +9701,16 @@
           <w:szCs w:val="24"/>
           <w:highlight w:val="yellow"/>
         </w:rPr>
-        <w:t>As shown in Figure 3, t</w:t>
-      </w:r>
-      <w:r>
-        <w:rPr>
-          <w:rFonts w:cstheme="minorHAnsi"/>
-          <w:sz w:val="24"/>
-          <w:szCs w:val="24"/>
-          <w:highlight w:val="yellow"/>
-        </w:rPr>
-        <w:t>he wash shuffle has a high predisposition to keep neighboring cards together. As seen in fig. 3 left side, for every wash shuffle there are usually 14 cards (over a quarter of the deck!) that retained one of their neighbors prior to the wash shuffle.</w:t>
-      </w:r>
-      <w:r>
-        <w:rPr>
-          <w:rFonts w:cstheme="minorHAnsi"/>
-          <w:sz w:val="24"/>
-          <w:szCs w:val="24"/>
-          <w:highlight w:val="yellow"/>
-        </w:rPr>
-        <w:t xml:space="preserve"> </w:t>
-      </w:r>
-      <w:r>
-        <w:rPr>
-          <w:rFonts w:cstheme="minorHAnsi"/>
-          <w:sz w:val="24"/>
-          <w:szCs w:val="24"/>
-          <w:highlight w:val="yellow"/>
-        </w:rPr>
-        <w:t>Next, we want to see how a wash and casino shuffle performs compared to only a casino shuffle (CS).</w:t>
+        <w:t>As shown in Figure 3, the wash shuffle has a high predisposition to keep neighboring cards together. As seen in fig. 3 left side, for every wash shuffle there are usually 14 cards (over a quarter of the deck!) that retained one of their neighbors prior to the wash shuffle.</w:t>
+      </w:r>
+      <w:r>
+        <w:rPr>
+          <w:rFonts w:cstheme="minorHAnsi"/>
+          <w:sz w:val="24"/>
+          <w:szCs w:val="24"/>
+          <w:highlight w:val="yellow"/>
+        </w:rPr>
+        <w:t xml:space="preserve"> Next, we want to see how a wash and casino shuffle performs compared to only a casino shuffle (CS).</w:t>
       </w:r>
     </w:p>
     <w:p>
@@ -9747,17 +9869,7 @@
           <w:szCs w:val="24"/>
           <w:highlight w:val="yellow"/>
         </w:rPr>
-        <w:t>Simulating the Wash Shuffle</w:t>
-      </w:r>
-      <w:r>
-        <w:rPr>
-          <w:b/>
-          <w:bCs/>
-          <w:sz w:val="24"/>
-          <w:szCs w:val="24"/>
-          <w:highlight w:val="yellow"/>
-        </w:rPr>
-        <w:t xml:space="preserve"> and Casino Shuffle</w:t>
+        <w:t>Simulating the Wash Shuffle and Casino Shuffle</w:t>
       </w:r>
     </w:p>
     <w:p>

</xml_diff>

<commit_message>
just a comment I think
</commit_message>
<xml_diff>
--- a/WashManuscript.docx
+++ b/WashManuscript.docx
@@ -4962,6 +4962,7 @@
         </w:rPr>
         <w:t xml:space="preserve">he left hand moves the first quarter of cards upward and then the </w:t>
       </w:r>
+      <w:commentRangeStart w:id="0"/>
       <w:r>
         <w:rPr>
           <w:rFonts w:cstheme="minorHAnsi"/>
@@ -4976,7 +4977,24 @@
           <w:sz w:val="24"/>
           <w:szCs w:val="24"/>
         </w:rPr>
-        <w:t xml:space="preserve"> quarter of cards downward, thus completing the left circle. The right </w:t>
+        <w:t xml:space="preserve"> </w:t>
+      </w:r>
+      <w:commentRangeEnd w:id="0"/>
+      <w:r>
+        <w:rPr>
+          <w:rStyle w:val="CommentReference"/>
+          <w:kern w:val="2"/>
+          <w14:ligatures w14:val="standardContextual"/>
+        </w:rPr>
+        <w:commentReference w:id="0"/>
+      </w:r>
+      <w:r>
+        <w:rPr>
+          <w:rFonts w:cstheme="minorHAnsi"/>
+          <w:sz w:val="24"/>
+          <w:szCs w:val="24"/>
+        </w:rPr>
+        <w:t xml:space="preserve">quarter of cards downward, thus completing the left circle. The right </w:t>
       </w:r>
       <w:r>
         <w:rPr>
@@ -5743,7 +5761,7 @@
         </w:rPr>
         <w:t xml:space="preserve">As one hand moves along, the cards in a column reach the end of their column and move to the beginning of the next column. This motion continues until the wash cycles are completed. Recall that approximately four wash cycles are completed by each hand. </w:t>
       </w:r>
-      <w:commentRangeStart w:id="0"/>
+      <w:commentRangeStart w:id="1"/>
       <w:r>
         <w:rPr>
           <w:rFonts w:cstheme="minorHAnsi"/>
@@ -5770,13 +5788,13 @@
         </w:rPr>
         <w:t xml:space="preserve"> distribution with minimum one card and maximum 52 cards.</w:t>
       </w:r>
-      <w:commentRangeEnd w:id="0"/>
+      <w:commentRangeEnd w:id="1"/>
       <w:r>
         <w:rPr>
           <w:rStyle w:val="CommentReference"/>
           <w:rFonts w:cstheme="minorHAnsi"/>
         </w:rPr>
-        <w:commentReference w:id="0"/>
+        <w:commentReference w:id="1"/>
       </w:r>
       <w:r>
         <w:rPr>
@@ -8409,8 +8427,8 @@
                                 <w:szCs w:val="24"/>
                               </w:rPr>
                             </w:pPr>
-                            <w:bookmarkStart w:id="1" w:name="_Hlk140067430"/>
-                            <w:bookmarkStart w:id="2" w:name="_Hlk140067431"/>
+                            <w:bookmarkStart w:id="2" w:name="_Hlk140067430"/>
+                            <w:bookmarkStart w:id="3" w:name="_Hlk140067431"/>
                             <w:r>
                               <w:rPr>
                                 <w:b/>
@@ -8871,8 +8889,8 @@
                               <w:t>deck</w:t>
                             </w:r>
                           </w:p>
-                          <w:bookmarkEnd w:id="1"/>
                           <w:bookmarkEnd w:id="2"/>
+                          <w:bookmarkEnd w:id="3"/>
                           <w:p>
                             <w:pPr>
                               <w:rPr>
@@ -8914,8 +8932,8 @@
                           <w:szCs w:val="24"/>
                         </w:rPr>
                       </w:pPr>
-                      <w:bookmarkStart w:id="3" w:name="_Hlk140067430"/>
-                      <w:bookmarkStart w:id="4" w:name="_Hlk140067431"/>
+                      <w:bookmarkStart w:id="4" w:name="_Hlk140067430"/>
+                      <w:bookmarkStart w:id="5" w:name="_Hlk140067431"/>
                       <w:r>
                         <w:rPr>
                           <w:b/>
@@ -9376,8 +9394,8 @@
                         <w:t>deck</w:t>
                       </w:r>
                     </w:p>
-                    <w:bookmarkEnd w:id="3"/>
                     <w:bookmarkEnd w:id="4"/>
+                    <w:bookmarkEnd w:id="5"/>
                     <w:p>
                       <w:pPr>
                         <w:rPr>
@@ -11310,7 +11328,23 @@
 
 <file path=word/comments.xml><?xml version="1.0" encoding="utf-8"?>
 <w:comments xmlns:wpc="http://schemas.microsoft.com/office/word/2010/wordprocessingCanvas" xmlns:cx="http://schemas.microsoft.com/office/drawing/2014/chartex" xmlns:cx1="http://schemas.microsoft.com/office/drawing/2015/9/8/chartex" xmlns:cx2="http://schemas.microsoft.com/office/drawing/2015/10/21/chartex" xmlns:cx3="http://schemas.microsoft.com/office/drawing/2016/5/9/chartex" xmlns:cx4="http://schemas.microsoft.com/office/drawing/2016/5/10/chartex" xmlns:cx5="http://schemas.microsoft.com/office/drawing/2016/5/11/chartex" xmlns:cx6="http://schemas.microsoft.com/office/drawing/2016/5/12/chartex" xmlns:cx7="http://schemas.microsoft.com/office/drawing/2016/5/13/chartex" xmlns:cx8="http://schemas.microsoft.com/office/drawing/2016/5/14/chartex" xmlns:mc="http://schemas.openxmlformats.org/markup-compatibility/2006" xmlns:aink="http://schemas.microsoft.com/office/drawing/2016/ink" xmlns:am3d="http://schemas.microsoft.com/office/drawing/2017/model3d" xmlns:o="urn:schemas-microsoft-com:office:office" xmlns:oel="http://schemas.microsoft.com/office/2019/extlst" xmlns:r="http://schemas.openxmlformats.org/officeDocument/2006/relationships" xmlns:m="http://schemas.openxmlformats.org/officeDocument/2006/math" xmlns:v="urn:schemas-microsoft-com:vml" xmlns:wp14="http://schemas.microsoft.com/office/word/2010/wordprocessingDrawing" xmlns:wp="http://schemas.openxmlformats.org/drawingml/2006/wordprocessingDrawing" xmlns:w10="urn:schemas-microsoft-com:office:word" xmlns:w="http://schemas.openxmlformats.org/wordprocessingml/2006/main" xmlns:w14="http://schemas.microsoft.com/office/word/2010/wordml" xmlns:w15="http://schemas.microsoft.com/office/word/2012/wordml" xmlns:w16cex="http://schemas.microsoft.com/office/word/2018/wordml/cex" xmlns:w16cid="http://schemas.microsoft.com/office/word/2016/wordml/cid" xmlns:w16="http://schemas.microsoft.com/office/word/2018/wordml" xmlns:w16sdtdh="http://schemas.microsoft.com/office/word/2020/wordml/sdtdatahash" xmlns:w16se="http://schemas.microsoft.com/office/word/2015/wordml/symex" xmlns:wpg="http://schemas.microsoft.com/office/word/2010/wordprocessingGroup" xmlns:wpi="http://schemas.microsoft.com/office/word/2010/wordprocessingInk" xmlns:wne="http://schemas.microsoft.com/office/word/2006/wordml" xmlns:wps="http://schemas.microsoft.com/office/word/2010/wordprocessingShape" mc:Ignorable="w14 w15 w16se w16cid w16 w16cex w16sdtdh wp14">
-  <w:comment w:id="0" w:author="Peter Chi" w:date="2023-05-08T14:09:00Z" w:initials="PC">
+  <w:comment w:id="0" w:author="Peter Chi" w:date="2023-08-15T11:43:00Z" w:initials="PC">
+    <w:p>
+      <w:pPr>
+        <w:pStyle w:val="CommentText"/>
+      </w:pPr>
+      <w:r>
+        <w:rPr>
+          <w:rStyle w:val="CommentReference"/>
+        </w:rPr>
+        <w:annotationRef/>
+      </w:r>
+      <w:r>
+        <w:t>I changed this from "second"; that's correct, right? Also changed third to second in the next sentence.</w:t>
+      </w:r>
+    </w:p>
+  </w:comment>
+  <w:comment w:id="1" w:author="Peter Chi" w:date="2023-05-08T14:09:00Z" w:initials="PC">
     <w:p>
       <w:pPr>
         <w:pStyle w:val="CommentText"/>
@@ -11331,18 +11365,21 @@
 
 <file path=word/commentsExtended.xml><?xml version="1.0" encoding="utf-8"?>
 <w15:commentsEx xmlns:wpc="http://schemas.microsoft.com/office/word/2010/wordprocessingCanvas" xmlns:cx="http://schemas.microsoft.com/office/drawing/2014/chartex" xmlns:cx1="http://schemas.microsoft.com/office/drawing/2015/9/8/chartex" xmlns:cx2="http://schemas.microsoft.com/office/drawing/2015/10/21/chartex" xmlns:cx3="http://schemas.microsoft.com/office/drawing/2016/5/9/chartex" xmlns:cx4="http://schemas.microsoft.com/office/drawing/2016/5/10/chartex" xmlns:cx5="http://schemas.microsoft.com/office/drawing/2016/5/11/chartex" xmlns:cx6="http://schemas.microsoft.com/office/drawing/2016/5/12/chartex" xmlns:cx7="http://schemas.microsoft.com/office/drawing/2016/5/13/chartex" xmlns:cx8="http://schemas.microsoft.com/office/drawing/2016/5/14/chartex" xmlns:mc="http://schemas.openxmlformats.org/markup-compatibility/2006" xmlns:aink="http://schemas.microsoft.com/office/drawing/2016/ink" xmlns:am3d="http://schemas.microsoft.com/office/drawing/2017/model3d" xmlns:o="urn:schemas-microsoft-com:office:office" xmlns:oel="http://schemas.microsoft.com/office/2019/extlst" xmlns:r="http://schemas.openxmlformats.org/officeDocument/2006/relationships" xmlns:m="http://schemas.openxmlformats.org/officeDocument/2006/math" xmlns:v="urn:schemas-microsoft-com:vml" xmlns:wp14="http://schemas.microsoft.com/office/word/2010/wordprocessingDrawing" xmlns:wp="http://schemas.openxmlformats.org/drawingml/2006/wordprocessingDrawing" xmlns:w10="urn:schemas-microsoft-com:office:word" xmlns:w="http://schemas.openxmlformats.org/wordprocessingml/2006/main" xmlns:w14="http://schemas.microsoft.com/office/word/2010/wordml" xmlns:w15="http://schemas.microsoft.com/office/word/2012/wordml" xmlns:w16cex="http://schemas.microsoft.com/office/word/2018/wordml/cex" xmlns:w16cid="http://schemas.microsoft.com/office/word/2016/wordml/cid" xmlns:w16="http://schemas.microsoft.com/office/word/2018/wordml" xmlns:w16sdtdh="http://schemas.microsoft.com/office/word/2020/wordml/sdtdatahash" xmlns:w16se="http://schemas.microsoft.com/office/word/2015/wordml/symex" xmlns:wpg="http://schemas.microsoft.com/office/word/2010/wordprocessingGroup" xmlns:wpi="http://schemas.microsoft.com/office/word/2010/wordprocessingInk" xmlns:wne="http://schemas.microsoft.com/office/word/2006/wordml" xmlns:wps="http://schemas.microsoft.com/office/word/2010/wordprocessingShape" mc:Ignorable="w14 w15 w16se w16cid w16 w16cex w16sdtdh wp14">
+  <w15:commentEx w15:paraId="3F301336" w15:done="0"/>
   <w15:commentEx w15:paraId="09490260" w15:done="1"/>
 </w15:commentsEx>
 </file>
 
 <file path=word/commentsExtensible.xml><?xml version="1.0" encoding="utf-8"?>
 <w16cex:commentsExtensible xmlns:wpc="http://schemas.microsoft.com/office/word/2010/wordprocessingCanvas" xmlns:cx="http://schemas.microsoft.com/office/drawing/2014/chartex" xmlns:cx1="http://schemas.microsoft.com/office/drawing/2015/9/8/chartex" xmlns:cx2="http://schemas.microsoft.com/office/drawing/2015/10/21/chartex" xmlns:cx3="http://schemas.microsoft.com/office/drawing/2016/5/9/chartex" xmlns:cx4="http://schemas.microsoft.com/office/drawing/2016/5/10/chartex" xmlns:cx5="http://schemas.microsoft.com/office/drawing/2016/5/11/chartex" xmlns:cx6="http://schemas.microsoft.com/office/drawing/2016/5/12/chartex" xmlns:cx7="http://schemas.microsoft.com/office/drawing/2016/5/13/chartex" xmlns:cx8="http://schemas.microsoft.com/office/drawing/2016/5/14/chartex" xmlns:mc="http://schemas.openxmlformats.org/markup-compatibility/2006" xmlns:aink="http://schemas.microsoft.com/office/drawing/2016/ink" xmlns:am3d="http://schemas.microsoft.com/office/drawing/2017/model3d" xmlns:o="urn:schemas-microsoft-com:office:office" xmlns:oel="http://schemas.microsoft.com/office/2019/extlst" xmlns:r="http://schemas.openxmlformats.org/officeDocument/2006/relationships" xmlns:m="http://schemas.openxmlformats.org/officeDocument/2006/math" xmlns:v="urn:schemas-microsoft-com:vml" xmlns:wp14="http://schemas.microsoft.com/office/word/2010/wordprocessingDrawing" xmlns:wp="http://schemas.openxmlformats.org/drawingml/2006/wordprocessingDrawing" xmlns:w10="urn:schemas-microsoft-com:office:word" xmlns:w="http://schemas.openxmlformats.org/wordprocessingml/2006/main" xmlns:w14="http://schemas.microsoft.com/office/word/2010/wordml" xmlns:w15="http://schemas.microsoft.com/office/word/2012/wordml" xmlns:w16cex="http://schemas.microsoft.com/office/word/2018/wordml/cex" xmlns:w16cid="http://schemas.microsoft.com/office/word/2016/wordml/cid" xmlns:w16="http://schemas.microsoft.com/office/word/2018/wordml" xmlns:w16sdtdh="http://schemas.microsoft.com/office/word/2020/wordml/sdtdatahash" xmlns:w16se="http://schemas.microsoft.com/office/word/2015/wordml/symex" xmlns:wpg="http://schemas.microsoft.com/office/word/2010/wordprocessingGroup" xmlns:wpi="http://schemas.microsoft.com/office/word/2010/wordprocessingInk" xmlns:wne="http://schemas.microsoft.com/office/word/2006/wordml" xmlns:wps="http://schemas.microsoft.com/office/word/2010/wordprocessingShape" mc:Ignorable="w14 w15 w16se w16cid w16 w16cex w16sdtdh wp14">
+  <w16cex:commentExtensible w16cex:durableId="2885E37B" w16cex:dateUtc="2023-08-15T15:43:00Z"/>
   <w16cex:commentExtensible w16cex:durableId="28038106" w16cex:dateUtc="2023-05-08T18:09:00Z"/>
 </w16cex:commentsExtensible>
 </file>
 
 <file path=word/commentsIds.xml><?xml version="1.0" encoding="utf-8"?>
 <w16cid:commentsIds xmlns:wpc="http://schemas.microsoft.com/office/word/2010/wordprocessingCanvas" xmlns:cx="http://schemas.microsoft.com/office/drawing/2014/chartex" xmlns:cx1="http://schemas.microsoft.com/office/drawing/2015/9/8/chartex" xmlns:cx2="http://schemas.microsoft.com/office/drawing/2015/10/21/chartex" xmlns:cx3="http://schemas.microsoft.com/office/drawing/2016/5/9/chartex" xmlns:cx4="http://schemas.microsoft.com/office/drawing/2016/5/10/chartex" xmlns:cx5="http://schemas.microsoft.com/office/drawing/2016/5/11/chartex" xmlns:cx6="http://schemas.microsoft.com/office/drawing/2016/5/12/chartex" xmlns:cx7="http://schemas.microsoft.com/office/drawing/2016/5/13/chartex" xmlns:cx8="http://schemas.microsoft.com/office/drawing/2016/5/14/chartex" xmlns:mc="http://schemas.openxmlformats.org/markup-compatibility/2006" xmlns:aink="http://schemas.microsoft.com/office/drawing/2016/ink" xmlns:am3d="http://schemas.microsoft.com/office/drawing/2017/model3d" xmlns:o="urn:schemas-microsoft-com:office:office" xmlns:oel="http://schemas.microsoft.com/office/2019/extlst" xmlns:r="http://schemas.openxmlformats.org/officeDocument/2006/relationships" xmlns:m="http://schemas.openxmlformats.org/officeDocument/2006/math" xmlns:v="urn:schemas-microsoft-com:vml" xmlns:wp14="http://schemas.microsoft.com/office/word/2010/wordprocessingDrawing" xmlns:wp="http://schemas.openxmlformats.org/drawingml/2006/wordprocessingDrawing" xmlns:w10="urn:schemas-microsoft-com:office:word" xmlns:w="http://schemas.openxmlformats.org/wordprocessingml/2006/main" xmlns:w14="http://schemas.microsoft.com/office/word/2010/wordml" xmlns:w15="http://schemas.microsoft.com/office/word/2012/wordml" xmlns:w16cex="http://schemas.microsoft.com/office/word/2018/wordml/cex" xmlns:w16cid="http://schemas.microsoft.com/office/word/2016/wordml/cid" xmlns:w16="http://schemas.microsoft.com/office/word/2018/wordml" xmlns:w16sdtdh="http://schemas.microsoft.com/office/word/2020/wordml/sdtdatahash" xmlns:w16se="http://schemas.microsoft.com/office/word/2015/wordml/symex" xmlns:wpg="http://schemas.microsoft.com/office/word/2010/wordprocessingGroup" xmlns:wpi="http://schemas.microsoft.com/office/word/2010/wordprocessingInk" xmlns:wne="http://schemas.microsoft.com/office/word/2006/wordml" xmlns:wps="http://schemas.microsoft.com/office/word/2010/wordprocessingShape" mc:Ignorable="w14 w15 w16se w16cid w16 w16cex w16sdtdh wp14">
+  <w16cid:commentId w16cid:paraId="3F301336" w16cid:durableId="2885E37B"/>
   <w16cid:commentId w16cid:paraId="09490260" w16cid:durableId="28038106"/>
 </w16cid:commentsIds>
 </file>
@@ -12185,7 +12222,6 @@
     <w:basedOn w:val="Normal"/>
     <w:link w:val="CommentTextChar"/>
     <w:uiPriority w:val="99"/>
-    <w:semiHidden/>
     <w:unhideWhenUsed/>
     <w:rsid w:val="00216640"/>
     <w:pPr>
@@ -12203,7 +12239,6 @@
     <w:basedOn w:val="DefaultParagraphFont"/>
     <w:link w:val="CommentText"/>
     <w:uiPriority w:val="99"/>
-    <w:semiHidden/>
     <w:rsid w:val="00216640"/>
     <w:rPr>
       <w:kern w:val="2"/>

</xml_diff>

<commit_message>
more edits (tpois stuff)
</commit_message>
<xml_diff>
--- a/WashManuscript.docx
+++ b/WashManuscript.docx
@@ -33,7 +33,23 @@
           <w:sz w:val="24"/>
           <w:szCs w:val="24"/>
         </w:rPr>
-        <w:t>And also a clever subtitle, if appropriate</w:t>
+        <w:t xml:space="preserve">And </w:t>
+      </w:r>
+      <w:proofErr w:type="gramStart"/>
+      <w:r>
+        <w:rPr>
+          <w:sz w:val="24"/>
+          <w:szCs w:val="24"/>
+        </w:rPr>
+        <w:t>also</w:t>
+      </w:r>
+      <w:proofErr w:type="gramEnd"/>
+      <w:r>
+        <w:rPr>
+          <w:sz w:val="24"/>
+          <w:szCs w:val="24"/>
+        </w:rPr>
+        <w:t xml:space="preserve"> a clever subtitle, if appropriate</w:t>
       </w:r>
     </w:p>
     <w:p>
@@ -369,7 +385,23 @@
           <w:sz w:val="24"/>
           <w:szCs w:val="24"/>
         </w:rPr>
-        <w:t xml:space="preserve">Strip shuffle: Also known as a box, this is similar to </w:t>
+        <w:t xml:space="preserve">Strip shuffle: Also known as a box, this is </w:t>
+      </w:r>
+      <w:proofErr w:type="gramStart"/>
+      <w:r>
+        <w:rPr>
+          <w:sz w:val="24"/>
+          <w:szCs w:val="24"/>
+        </w:rPr>
+        <w:t>similar to</w:t>
+      </w:r>
+      <w:proofErr w:type="gramEnd"/>
+      <w:r>
+        <w:rPr>
+          <w:sz w:val="24"/>
+          <w:szCs w:val="24"/>
+        </w:rPr>
+        <w:t xml:space="preserve"> </w:t>
       </w:r>
       <w:r>
         <w:rPr>
@@ -606,7 +638,23 @@
           <w:sz w:val="24"/>
           <w:szCs w:val="24"/>
         </w:rPr>
-        <w:t xml:space="preserve"> prior to the CS, and investigate </w:t>
+        <w:t xml:space="preserve"> prior to the </w:t>
+      </w:r>
+      <w:proofErr w:type="gramStart"/>
+      <w:r>
+        <w:rPr>
+          <w:sz w:val="24"/>
+          <w:szCs w:val="24"/>
+        </w:rPr>
+        <w:t>CS, and</w:t>
+      </w:r>
+      <w:proofErr w:type="gramEnd"/>
+      <w:r>
+        <w:rPr>
+          <w:sz w:val="24"/>
+          <w:szCs w:val="24"/>
+        </w:rPr>
+        <w:t xml:space="preserve"> investigate </w:t>
       </w:r>
       <w:r>
         <w:rPr>
@@ -740,7 +788,23 @@
           <w:sz w:val="24"/>
           <w:szCs w:val="24"/>
         </w:rPr>
-        <w:t>The primary component of the CS is the riffle shuffle, which has been studied extensively in the literature. A probabilistic model for the riffle shuffle was first proposed by Gilbert (1955) and then independently by Reeds (1981), and has since been dubbed the Gilbert-Shannon-Reeds (GSR) model.</w:t>
+        <w:t>The primary component of the CS is the riffle shuffle, which has been studied extensively in the literature. A probabilistic model for the riffle shuffle was first proposed by Gilbert (1955) and then independently by Reeds (1981</w:t>
+      </w:r>
+      <w:proofErr w:type="gramStart"/>
+      <w:r>
+        <w:rPr>
+          <w:sz w:val="24"/>
+          <w:szCs w:val="24"/>
+        </w:rPr>
+        <w:t>), and</w:t>
+      </w:r>
+      <w:proofErr w:type="gramEnd"/>
+      <w:r>
+        <w:rPr>
+          <w:sz w:val="24"/>
+          <w:szCs w:val="24"/>
+        </w:rPr>
+        <w:t xml:space="preserve"> has since been dubbed the Gilbert-Shannon-Reeds (GSR) model.</w:t>
       </w:r>
       <w:r>
         <w:rPr>
@@ -825,7 +889,23 @@
           <w:sz w:val="24"/>
           <w:szCs w:val="24"/>
         </w:rPr>
-        <w:t>The deck is split into two portions, with the dividing point determined according to a Binomial(n=52, p=0.5) distribution. Let A be the size of the top portion and B be the size of the bottom portion.</w:t>
+        <w:t xml:space="preserve">The deck is split into two portions, with the dividing point determined according to a </w:t>
+      </w:r>
+      <w:proofErr w:type="gramStart"/>
+      <w:r>
+        <w:rPr>
+          <w:sz w:val="24"/>
+          <w:szCs w:val="24"/>
+        </w:rPr>
+        <w:t>Binomial(</w:t>
+      </w:r>
+      <w:proofErr w:type="gramEnd"/>
+      <w:r>
+        <w:rPr>
+          <w:sz w:val="24"/>
+          <w:szCs w:val="24"/>
+        </w:rPr>
+        <w:t>n=52, p=0.5) distribution. Let A be the size of the top portion and B be the size of the bottom portion.</w:t>
       </w:r>
     </w:p>
     <w:p>
@@ -978,8 +1058,17 @@
           <w:sz w:val="24"/>
           <w:szCs w:val="24"/>
         </w:rPr>
-        <w:t>ards continue to drop</w:t>
-      </w:r>
+        <w:t xml:space="preserve">ards continue to </w:t>
+      </w:r>
+      <w:proofErr w:type="gramStart"/>
+      <w:r>
+        <w:rPr>
+          <w:sz w:val="24"/>
+          <w:szCs w:val="24"/>
+        </w:rPr>
+        <w:t>drop</w:t>
+      </w:r>
+      <w:proofErr w:type="gramEnd"/>
       <w:r>
         <w:rPr>
           <w:sz w:val="24"/>
@@ -1377,7 +1466,23 @@
           <w:sz w:val="24"/>
           <w:szCs w:val="24"/>
         </w:rPr>
-        <w:t xml:space="preserve"> (see e.g. Black, 2020 for a video demonstration)</w:t>
+        <w:t xml:space="preserve"> (see </w:t>
+      </w:r>
+      <w:proofErr w:type="gramStart"/>
+      <w:r>
+        <w:rPr>
+          <w:sz w:val="24"/>
+          <w:szCs w:val="24"/>
+        </w:rPr>
+        <w:t>e.g.</w:t>
+      </w:r>
+      <w:proofErr w:type="gramEnd"/>
+      <w:r>
+        <w:rPr>
+          <w:sz w:val="24"/>
+          <w:szCs w:val="24"/>
+        </w:rPr>
+        <w:t xml:space="preserve"> Black, 2020 for a video demonstration)</w:t>
       </w:r>
       <w:r>
         <w:rPr>
@@ -1419,7 +1524,23 @@
           <w:sz w:val="24"/>
           <w:szCs w:val="24"/>
         </w:rPr>
-        <w:t>, e.g. as indicated in a 2013 WSOP dealer’s guide that is available on a public-facing website</w:t>
+        <w:t xml:space="preserve">, </w:t>
+      </w:r>
+      <w:proofErr w:type="gramStart"/>
+      <w:r>
+        <w:rPr>
+          <w:sz w:val="24"/>
+          <w:szCs w:val="24"/>
+        </w:rPr>
+        <w:t>e.g.</w:t>
+      </w:r>
+      <w:proofErr w:type="gramEnd"/>
+      <w:r>
+        <w:rPr>
+          <w:sz w:val="24"/>
+          <w:szCs w:val="24"/>
+        </w:rPr>
+        <w:t xml:space="preserve"> as indicated in a 2013 WSOP dealer’s guide that is available on a public-facing website</w:t>
       </w:r>
       <w:r>
         <w:rPr>
@@ -1606,14 +1727,30 @@
           <w:sz w:val="24"/>
           <w:szCs w:val="24"/>
         </w:rPr>
-        <w:t xml:space="preserve"> are gathered</w:t>
-      </w:r>
-      <w:r>
-        <w:rPr>
-          <w:sz w:val="24"/>
-          <w:szCs w:val="24"/>
-        </w:rPr>
-        <w:t xml:space="preserve"> together in order.</w:t>
+        <w:t xml:space="preserve"> are </w:t>
+      </w:r>
+      <w:proofErr w:type="gramStart"/>
+      <w:r>
+        <w:rPr>
+          <w:sz w:val="24"/>
+          <w:szCs w:val="24"/>
+        </w:rPr>
+        <w:t>gathered</w:t>
+      </w:r>
+      <w:r>
+        <w:rPr>
+          <w:sz w:val="24"/>
+          <w:szCs w:val="24"/>
+        </w:rPr>
+        <w:t xml:space="preserve"> together</w:t>
+      </w:r>
+      <w:proofErr w:type="gramEnd"/>
+      <w:r>
+        <w:rPr>
+          <w:sz w:val="24"/>
+          <w:szCs w:val="24"/>
+        </w:rPr>
+        <w:t xml:space="preserve"> in order.</w:t>
       </w:r>
     </w:p>
     <w:p>
@@ -1693,7 +1830,23 @@
           <w:sz w:val="24"/>
           <w:szCs w:val="24"/>
         </w:rPr>
-        <w:t>This is repeated for some specified number of steps, and then all piles are gathered together in order.</w:t>
+        <w:t xml:space="preserve">This is repeated for some specified number of steps, and then all piles are </w:t>
+      </w:r>
+      <w:proofErr w:type="gramStart"/>
+      <w:r>
+        <w:rPr>
+          <w:sz w:val="24"/>
+          <w:szCs w:val="24"/>
+        </w:rPr>
+        <w:t>gathered together</w:t>
+      </w:r>
+      <w:proofErr w:type="gramEnd"/>
+      <w:r>
+        <w:rPr>
+          <w:sz w:val="24"/>
+          <w:szCs w:val="24"/>
+        </w:rPr>
+        <w:t xml:space="preserve"> in order.</w:t>
       </w:r>
     </w:p>
     <w:p>
@@ -1754,7 +1907,23 @@
           <w:sz w:val="24"/>
           <w:szCs w:val="24"/>
         </w:rPr>
-        <w:t>dimensional grid. At each step, choose a random card. With probability ½, it remains at its current vertex; otherwise, with equal probability it will move to any neighboring vertex. If a card moves to an occupied position, it is merged with the cards already there at a random position. This is repeated for some specified number of steps, and then all piles are gathered together in order.</w:t>
+        <w:t xml:space="preserve">dimensional grid. At each step, choose a random card. With probability ½, it remains at its current vertex; otherwise, with equal probability it will move to any neighboring vertex. If a card moves to an occupied position, it is merged with the cards already there at a random position. This is repeated for some specified number of steps, and then all piles are </w:t>
+      </w:r>
+      <w:proofErr w:type="gramStart"/>
+      <w:r>
+        <w:rPr>
+          <w:sz w:val="24"/>
+          <w:szCs w:val="24"/>
+        </w:rPr>
+        <w:t>gathered together</w:t>
+      </w:r>
+      <w:proofErr w:type="gramEnd"/>
+      <w:r>
+        <w:rPr>
+          <w:sz w:val="24"/>
+          <w:szCs w:val="24"/>
+        </w:rPr>
+        <w:t xml:space="preserve"> in order.</w:t>
       </w:r>
     </w:p>
     <w:p>
@@ -1786,14 +1955,46 @@
           <w:sz w:val="24"/>
           <w:szCs w:val="24"/>
         </w:rPr>
-        <w:t>, and do not come close to being functionally realistic in terms of what actually happens during a wash shuffle</w:t>
-      </w:r>
-      <w:r>
-        <w:rPr>
-          <w:sz w:val="24"/>
-          <w:szCs w:val="24"/>
-        </w:rPr>
-        <w:t xml:space="preserve">. Their purpose was to be starting points for demonstrating particular mathematical properties such as theoretical mixing times and strong stationary times. </w:t>
+        <w:t xml:space="preserve">, and do not come close to being functionally realistic in terms of what </w:t>
+      </w:r>
+      <w:proofErr w:type="gramStart"/>
+      <w:r>
+        <w:rPr>
+          <w:sz w:val="24"/>
+          <w:szCs w:val="24"/>
+        </w:rPr>
+        <w:t>actually happens</w:t>
+      </w:r>
+      <w:proofErr w:type="gramEnd"/>
+      <w:r>
+        <w:rPr>
+          <w:sz w:val="24"/>
+          <w:szCs w:val="24"/>
+        </w:rPr>
+        <w:t xml:space="preserve"> during a wash shuffle</w:t>
+      </w:r>
+      <w:r>
+        <w:rPr>
+          <w:sz w:val="24"/>
+          <w:szCs w:val="24"/>
+        </w:rPr>
+        <w:t xml:space="preserve">. Their purpose was to be starting points for demonstrating </w:t>
+      </w:r>
+      <w:proofErr w:type="gramStart"/>
+      <w:r>
+        <w:rPr>
+          <w:sz w:val="24"/>
+          <w:szCs w:val="24"/>
+        </w:rPr>
+        <w:t>particular mathematical</w:t>
+      </w:r>
+      <w:proofErr w:type="gramEnd"/>
+      <w:r>
+        <w:rPr>
+          <w:sz w:val="24"/>
+          <w:szCs w:val="24"/>
+        </w:rPr>
+        <w:t xml:space="preserve"> properties such as theoretical mixing times and strong stationary times. </w:t>
       </w:r>
       <w:r>
         <w:rPr>
@@ -5046,11 +5247,20 @@
         <w:spacing w:line="276" w:lineRule="auto"/>
         <w:rPr>
           <w:rFonts w:cstheme="minorHAnsi"/>
+          <w:sz w:val="24"/>
+          <w:szCs w:val="24"/>
+        </w:rPr>
+      </w:pPr>
+    </w:p>
+    <w:p>
+      <w:pPr>
+        <w:spacing w:line="276" w:lineRule="auto"/>
+        <w:rPr>
+          <w:rFonts w:cstheme="minorHAnsi"/>
           <w:i/>
           <w:iCs/>
           <w:sz w:val="24"/>
           <w:szCs w:val="24"/>
-          <w:highlight w:val="yellow"/>
         </w:rPr>
       </w:pPr>
       <w:r>
@@ -5060,7 +5270,6 @@
           <w:iCs/>
           <w:sz w:val="24"/>
           <w:szCs w:val="24"/>
-          <w:highlight w:val="yellow"/>
         </w:rPr>
         <w:t>Truncated Poisson (</w:t>
       </w:r>
@@ -5072,7 +5281,6 @@
           <w:iCs/>
           <w:sz w:val="24"/>
           <w:szCs w:val="24"/>
-          <w:highlight w:val="yellow"/>
         </w:rPr>
         <w:t>TPois</w:t>
       </w:r>
@@ -5083,7 +5291,6 @@
           <w:iCs/>
           <w:sz w:val="24"/>
           <w:szCs w:val="24"/>
-          <w:highlight w:val="yellow"/>
         </w:rPr>
         <w:t>son</w:t>
       </w:r>
@@ -5095,7 +5302,6 @@
           <w:iCs/>
           <w:sz w:val="24"/>
           <w:szCs w:val="24"/>
-          <w:highlight w:val="yellow"/>
         </w:rPr>
         <w:t>)</w:t>
       </w:r>
@@ -5106,7 +5312,6 @@
           <w:iCs/>
           <w:sz w:val="24"/>
           <w:szCs w:val="24"/>
-          <w:highlight w:val="yellow"/>
         </w:rPr>
         <w:t xml:space="preserve"> Distribution</w:t>
       </w:r>
@@ -5125,7 +5330,6 @@
           <w:rFonts w:cstheme="minorHAnsi"/>
           <w:sz w:val="24"/>
           <w:szCs w:val="24"/>
-          <w:highlight w:val="yellow"/>
         </w:rPr>
         <w:tab/>
         <w:t xml:space="preserve">To generate random variables within the possible range of a card deck, we </w:t>
@@ -5135,7 +5339,6 @@
           <w:rFonts w:cstheme="minorHAnsi"/>
           <w:sz w:val="24"/>
           <w:szCs w:val="24"/>
-          <w:highlight w:val="yellow"/>
         </w:rPr>
         <w:t>utilize a</w:t>
       </w:r>
@@ -5144,7 +5347,6 @@
           <w:rFonts w:cstheme="minorHAnsi"/>
           <w:sz w:val="24"/>
           <w:szCs w:val="24"/>
-          <w:highlight w:val="yellow"/>
         </w:rPr>
         <w:t xml:space="preserve"> truncate</w:t>
       </w:r>
@@ -5153,7 +5355,6 @@
           <w:rFonts w:cstheme="minorHAnsi"/>
           <w:sz w:val="24"/>
           <w:szCs w:val="24"/>
-          <w:highlight w:val="yellow"/>
         </w:rPr>
         <w:t>d</w:t>
       </w:r>
@@ -5162,7 +5363,6 @@
           <w:rFonts w:cstheme="minorHAnsi"/>
           <w:sz w:val="24"/>
           <w:szCs w:val="24"/>
-          <w:highlight w:val="yellow"/>
         </w:rPr>
         <w:t xml:space="preserve"> Poisson </w:t>
       </w:r>
@@ -5171,7 +5371,6 @@
           <w:rFonts w:cstheme="minorHAnsi"/>
           <w:sz w:val="24"/>
           <w:szCs w:val="24"/>
-          <w:highlight w:val="yellow"/>
         </w:rPr>
         <w:t>distribution</w:t>
       </w:r>
@@ -5180,7 +5379,6 @@
           <w:rFonts w:cstheme="minorHAnsi"/>
           <w:sz w:val="24"/>
           <w:szCs w:val="24"/>
-          <w:highlight w:val="yellow"/>
         </w:rPr>
         <w:t>.</w:t>
       </w:r>
@@ -5189,36 +5387,22 @@
           <w:rFonts w:cstheme="minorHAnsi"/>
           <w:sz w:val="24"/>
           <w:szCs w:val="24"/>
-          <w:highlight w:val="yellow"/>
         </w:rPr>
         <w:t xml:space="preserve"> We appeal to this distribution because </w:t>
       </w:r>
-      <w:proofErr w:type="spellStart"/>
-      <w:r>
-        <w:rPr>
-          <w:rFonts w:cstheme="minorHAnsi"/>
-          <w:sz w:val="24"/>
-          <w:szCs w:val="24"/>
-          <w:highlight w:val="yellow"/>
-        </w:rPr>
-        <w:t>its</w:t>
-      </w:r>
-      <w:proofErr w:type="spellEnd"/>
-      <w:r>
-        <w:rPr>
-          <w:rFonts w:cstheme="minorHAnsi"/>
-          <w:sz w:val="24"/>
-          <w:szCs w:val="24"/>
-          <w:highlight w:val="yellow"/>
-        </w:rPr>
-        <w:t xml:space="preserve"> general right-skewed nature represents the processes in which we are using it, whereby smaller values should be more likely </w:t>
-      </w:r>
-      <w:r>
-        <w:rPr>
-          <w:rFonts w:cstheme="minorHAnsi"/>
-          <w:sz w:val="24"/>
-          <w:szCs w:val="24"/>
-          <w:highlight w:val="yellow"/>
+      <w:r>
+        <w:rPr>
+          <w:rFonts w:cstheme="minorHAnsi"/>
+          <w:sz w:val="24"/>
+          <w:szCs w:val="24"/>
+        </w:rPr>
+        <w:t>its right-skewed nature</w:t>
+      </w:r>
+      <w:r>
+        <w:rPr>
+          <w:rFonts w:cstheme="minorHAnsi"/>
+          <w:sz w:val="24"/>
+          <w:szCs w:val="24"/>
         </w:rPr>
         <w:t xml:space="preserve"> </w:t>
       </w:r>
@@ -5227,27 +5411,112 @@
           <w:rFonts w:cstheme="minorHAnsi"/>
           <w:sz w:val="24"/>
           <w:szCs w:val="24"/>
-          <w:highlight w:val="yellow"/>
-        </w:rPr>
-        <w:t xml:space="preserve">It must be truncated to keep the maximum number from being infinite. </w:t>
-      </w:r>
-      <w:r>
-        <w:rPr>
-          <w:rFonts w:cstheme="minorHAnsi"/>
-          <w:sz w:val="24"/>
-          <w:szCs w:val="24"/>
-          <w:highlight w:val="yellow"/>
-        </w:rPr>
-        <w:t>This distribution is important for numerous</w:t>
-      </w:r>
-      <w:r>
-        <w:rPr>
-          <w:rFonts w:cstheme="minorHAnsi"/>
-          <w:sz w:val="24"/>
-          <w:szCs w:val="24"/>
-          <w:highlight w:val="yellow"/>
-        </w:rPr>
-        <w:t xml:space="preserve"> steps in the wash algorithm and is formulated as such:</w:t>
+        </w:rPr>
+        <w:t xml:space="preserve">represents the processes in which we are using it, whereby smaller values should be more likely </w:t>
+      </w:r>
+      <w:r>
+        <w:rPr>
+          <w:rFonts w:cstheme="minorHAnsi"/>
+          <w:sz w:val="24"/>
+          <w:szCs w:val="24"/>
+        </w:rPr>
+        <w:t>to occur</w:t>
+      </w:r>
+      <w:r>
+        <w:rPr>
+          <w:rFonts w:cstheme="minorHAnsi"/>
+          <w:sz w:val="24"/>
+          <w:szCs w:val="24"/>
+        </w:rPr>
+        <w:t xml:space="preserve"> (as described in more detail below)</w:t>
+      </w:r>
+      <w:r>
+        <w:rPr>
+          <w:rFonts w:cstheme="minorHAnsi"/>
+          <w:sz w:val="24"/>
+          <w:szCs w:val="24"/>
+        </w:rPr>
+        <w:t>.</w:t>
+      </w:r>
+      <w:r>
+        <w:rPr>
+          <w:rFonts w:cstheme="minorHAnsi"/>
+          <w:sz w:val="24"/>
+          <w:szCs w:val="24"/>
+        </w:rPr>
+        <w:t xml:space="preserve"> </w:t>
+      </w:r>
+      <w:r>
+        <w:rPr>
+          <w:rFonts w:cstheme="minorHAnsi"/>
+          <w:sz w:val="24"/>
+          <w:szCs w:val="24"/>
+        </w:rPr>
+        <w:t>We truncate it to</w:t>
+      </w:r>
+      <w:r>
+        <w:rPr>
+          <w:rFonts w:cstheme="minorHAnsi"/>
+          <w:sz w:val="24"/>
+          <w:szCs w:val="24"/>
+        </w:rPr>
+        <w:t xml:space="preserve"> </w:t>
+      </w:r>
+      <w:r>
+        <w:rPr>
+          <w:rFonts w:cstheme="minorHAnsi"/>
+          <w:sz w:val="24"/>
+          <w:szCs w:val="24"/>
+        </w:rPr>
+        <w:t>appropriate value</w:t>
+      </w:r>
+      <w:r>
+        <w:rPr>
+          <w:rFonts w:cstheme="minorHAnsi"/>
+          <w:sz w:val="24"/>
+          <w:szCs w:val="24"/>
+        </w:rPr>
+        <w:t>s</w:t>
+      </w:r>
+      <w:r>
+        <w:rPr>
+          <w:rFonts w:cstheme="minorHAnsi"/>
+          <w:sz w:val="24"/>
+          <w:szCs w:val="24"/>
+        </w:rPr>
+        <w:t xml:space="preserve"> as needed</w:t>
+      </w:r>
+      <w:r>
+        <w:rPr>
+          <w:rFonts w:cstheme="minorHAnsi"/>
+          <w:sz w:val="24"/>
+          <w:szCs w:val="24"/>
+        </w:rPr>
+        <w:t>, such as from 1 to 52 when all positive values up to the full size of the deck are possible</w:t>
+      </w:r>
+      <w:r>
+        <w:rPr>
+          <w:rFonts w:cstheme="minorHAnsi"/>
+          <w:sz w:val="24"/>
+          <w:szCs w:val="24"/>
+        </w:rPr>
+        <w:t xml:space="preserve">. </w:t>
+      </w:r>
+      <w:r>
+        <w:rPr>
+          <w:rFonts w:cstheme="minorHAnsi"/>
+          <w:sz w:val="24"/>
+          <w:szCs w:val="24"/>
+        </w:rPr>
+        <w:t>In this case, the probability mass function becomes</w:t>
+      </w:r>
+      <w:r>
+        <w:rPr>
+          <w:rFonts w:cstheme="minorHAnsi"/>
+          <w:sz w:val="24"/>
+          <w:szCs w:val="24"/>
+        </w:rPr>
+        <w:t>:</w:t>
       </w:r>
     </w:p>
     <w:p>
@@ -5536,6 +5805,14 @@
             </w:rPr>
             <m:t>, where 1≤x≤52</m:t>
           </m:r>
+          <m:r>
+            <w:rPr>
+              <w:rFonts w:ascii="Cambria Math" w:hAnsi="Cambria Math" w:cstheme="minorHAnsi"/>
+              <w:sz w:val="24"/>
+              <w:szCs w:val="24"/>
+            </w:rPr>
+            <m:t>.</m:t>
+          </m:r>
         </m:oMath>
       </m:oMathPara>
     </w:p>
@@ -5553,74 +5830,56 @@
           <w:rFonts w:cstheme="minorHAnsi"/>
           <w:sz w:val="24"/>
           <w:szCs w:val="24"/>
-          <w:highlight w:val="yellow"/>
-        </w:rPr>
-        <w:t>The default maximum value of</w:t>
-      </w:r>
-      <w:r>
-        <w:rPr>
-          <w:rFonts w:cstheme="minorHAnsi"/>
-          <w:sz w:val="24"/>
-          <w:szCs w:val="24"/>
-          <w:highlight w:val="yellow"/>
-        </w:rPr>
-        <w:t xml:space="preserve"> a</w:t>
-      </w:r>
-      <w:r>
-        <w:rPr>
-          <w:rFonts w:cstheme="minorHAnsi"/>
-          <w:sz w:val="24"/>
-          <w:szCs w:val="24"/>
-          <w:highlight w:val="yellow"/>
-        </w:rPr>
-        <w:t xml:space="preserve"> </w:t>
-      </w:r>
-      <w:proofErr w:type="spellStart"/>
-      <w:r>
-        <w:rPr>
-          <w:rFonts w:cstheme="minorHAnsi"/>
-          <w:sz w:val="24"/>
-          <w:szCs w:val="24"/>
-          <w:highlight w:val="yellow"/>
-        </w:rPr>
-        <w:t>TPois</w:t>
-      </w:r>
-      <w:r>
-        <w:rPr>
-          <w:rFonts w:cstheme="minorHAnsi"/>
-          <w:sz w:val="24"/>
-          <w:szCs w:val="24"/>
-          <w:highlight w:val="yellow"/>
-        </w:rPr>
-        <w:t>son</w:t>
-      </w:r>
-      <w:proofErr w:type="spellEnd"/>
-      <w:r>
-        <w:rPr>
-          <w:rFonts w:cstheme="minorHAnsi"/>
-          <w:sz w:val="24"/>
-          <w:szCs w:val="24"/>
-          <w:highlight w:val="yellow"/>
-        </w:rPr>
-        <w:t xml:space="preserve"> random variable</w:t>
-      </w:r>
-      <w:r>
-        <w:rPr>
-          <w:rFonts w:cstheme="minorHAnsi"/>
-          <w:sz w:val="24"/>
-          <w:szCs w:val="24"/>
-          <w:highlight w:val="yellow"/>
-        </w:rPr>
-        <w:t xml:space="preserve"> is 52. However, our function can accept any specified max value</w:t>
-      </w:r>
-      <w:r>
-        <w:rPr>
-          <w:rFonts w:cstheme="minorHAnsi"/>
-          <w:sz w:val="24"/>
-          <w:szCs w:val="24"/>
-          <w:highlight w:val="yellow"/>
-        </w:rPr>
-        <w:t>. This becomes important for generating how many cards a vector is rolled by, or how many cards are sliced from one column to another.</w:t>
+        </w:rPr>
+        <w:t xml:space="preserve">Although it would be possible to instead use a Binomial distribution, we would still have to truncate it </w:t>
+      </w:r>
+      <w:r>
+        <w:rPr>
+          <w:rFonts w:cstheme="minorHAnsi"/>
+          <w:sz w:val="24"/>
+          <w:szCs w:val="24"/>
+        </w:rPr>
+        <w:t>since we do not</w:t>
+      </w:r>
+      <w:r>
+        <w:rPr>
+          <w:rFonts w:cstheme="minorHAnsi"/>
+          <w:sz w:val="24"/>
+          <w:szCs w:val="24"/>
+        </w:rPr>
+        <w:t xml:space="preserve"> want to include 0 as a possible value</w:t>
+      </w:r>
+      <w:r>
+        <w:rPr>
+          <w:rFonts w:cstheme="minorHAnsi"/>
+          <w:sz w:val="24"/>
+          <w:szCs w:val="24"/>
+        </w:rPr>
+        <w:t xml:space="preserve"> in any of our situations</w:t>
+      </w:r>
+      <w:r>
+        <w:rPr>
+          <w:rFonts w:cstheme="minorHAnsi"/>
+          <w:sz w:val="24"/>
+          <w:szCs w:val="24"/>
+        </w:rPr>
+        <w:t>. Additionally, for any given desired mean value, the truncated Poisson distribution gives us a higher variance</w:t>
+      </w:r>
+      <w:r>
+        <w:rPr>
+          <w:rFonts w:cstheme="minorHAnsi"/>
+          <w:sz w:val="24"/>
+          <w:szCs w:val="24"/>
+        </w:rPr>
+        <w:t xml:space="preserve"> than the truncated Binomial distribution would</w:t>
+      </w:r>
+      <w:r>
+        <w:rPr>
+          <w:rFonts w:cstheme="minorHAnsi"/>
+          <w:sz w:val="24"/>
+          <w:szCs w:val="24"/>
+        </w:rPr>
+        <w:t xml:space="preserve">, thus making higher values slightly more likely than they would be with a corresponding truncated Binomial distribution, which better matches what we aim to simulate in each of the instances described further below. </w:t>
       </w:r>
     </w:p>
     <w:p>
@@ -5628,6 +5887,16 @@
         <w:spacing w:line="276" w:lineRule="auto"/>
         <w:rPr>
           <w:rFonts w:cstheme="minorHAnsi"/>
+          <w:sz w:val="24"/>
+          <w:szCs w:val="24"/>
+        </w:rPr>
+      </w:pPr>
+    </w:p>
+    <w:p>
+      <w:pPr>
+        <w:spacing w:line="276" w:lineRule="auto"/>
+        <w:rPr>
+          <w:rFonts w:cstheme="minorHAnsi"/>
           <w:i/>
           <w:iCs/>
           <w:sz w:val="24"/>
@@ -5670,7 +5939,16 @@
           <w:sz w:val="24"/>
           <w:szCs w:val="24"/>
         </w:rPr>
-        <w:t xml:space="preserve">The number of elements by which a single wash cycle moves its cards must be specified. Each time a wash cycle moves through its columns, a random variable is generated by a </w:t>
+        <w:t xml:space="preserve">The </w:t>
+      </w:r>
+      <w:r>
+        <w:rPr>
+          <w:rFonts w:cstheme="minorHAnsi"/>
+          <w:sz w:val="24"/>
+          <w:szCs w:val="24"/>
+        </w:rPr>
+        <w:lastRenderedPageBreak/>
+        <w:t xml:space="preserve">number of elements by which a single wash cycle moves its cards must be specified. Each time a wash cycle moves through its columns, a random variable is generated by a </w:t>
       </w:r>
       <w:proofErr w:type="spellStart"/>
       <w:r>
@@ -5779,16 +6057,7 @@
           <w:sz w:val="24"/>
           <w:szCs w:val="24"/>
         </w:rPr>
-        <w:t xml:space="preserve"> from one column to an adjacent one. Because both hand motions overlap each other at two </w:t>
-      </w:r>
-      <w:r>
-        <w:rPr>
-          <w:rFonts w:cstheme="minorHAnsi"/>
-          <w:sz w:val="24"/>
-          <w:szCs w:val="24"/>
-        </w:rPr>
-        <w:lastRenderedPageBreak/>
-        <w:t>points, and the innermost columns move opposite to one another</w:t>
+        <w:t xml:space="preserve"> from one column to an adjacent one. Because both hand motions overlap each other at two points, and the innermost columns move opposite to one another</w:t>
       </w:r>
       <w:r>
         <w:rPr>
@@ -6800,6 +7069,7 @@
                               </w:rPr>
                               <w:t xml:space="preserve">Construct </w:t>
                             </w:r>
+                            <w:proofErr w:type="gramStart"/>
                             <w:r>
                               <w:rPr>
                                 <w:rFonts w:cstheme="minorHAnsi"/>
@@ -6816,7 +7086,16 @@
                                 <w:sz w:val="24"/>
                                 <w:szCs w:val="24"/>
                               </w:rPr>
-                              <w:t xml:space="preserve">: reversed first quarter of </w:t>
+                              <w:t>:</w:t>
+                            </w:r>
+                            <w:proofErr w:type="gramEnd"/>
+                            <w:r>
+                              <w:rPr>
+                                <w:rFonts w:cstheme="minorHAnsi"/>
+                                <w:sz w:val="24"/>
+                                <w:szCs w:val="24"/>
+                              </w:rPr>
+                              <w:t xml:space="preserve"> reversed first quarter of </w:t>
                             </w:r>
                             <w:r>
                               <w:rPr>
@@ -6905,6 +7184,7 @@
                               </w:rPr>
                               <w:t xml:space="preserve"> and second quarter of </w:t>
                             </w:r>
+                            <w:proofErr w:type="gramStart"/>
                             <w:r>
                               <w:rPr>
                                 <w:rFonts w:cstheme="minorHAnsi"/>
@@ -6915,6 +7195,7 @@
                               </w:rPr>
                               <w:t>deck</w:t>
                             </w:r>
+                            <w:proofErr w:type="gramEnd"/>
                           </w:p>
                           <w:p>
                             <w:pPr>
@@ -7094,6 +7375,7 @@
                               </w:rPr>
                               <w:t xml:space="preserve">into </w:t>
                             </w:r>
+                            <w:proofErr w:type="gramStart"/>
                             <w:r>
                               <w:rPr>
                                 <w:rFonts w:cstheme="minorHAnsi"/>
@@ -7104,6 +7386,7 @@
                               </w:rPr>
                               <w:t>right</w:t>
                             </w:r>
+                            <w:proofErr w:type="gramEnd"/>
                           </w:p>
                           <w:p>
                             <w:pPr>
@@ -7293,6 +7576,7 @@
                               </w:rPr>
                               <w:t xml:space="preserve"> on </w:t>
                             </w:r>
+                            <w:proofErr w:type="gramStart"/>
                             <w:r>
                               <w:rPr>
                                 <w:rFonts w:cstheme="minorHAnsi"/>
@@ -7303,6 +7587,7 @@
                               </w:rPr>
                               <w:t>deck</w:t>
                             </w:r>
+                            <w:proofErr w:type="gramEnd"/>
                           </w:p>
                           <w:p>
                             <w:pPr>
@@ -7549,6 +7834,7 @@
                         </w:rPr>
                         <w:t xml:space="preserve">Construct </w:t>
                       </w:r>
+                      <w:proofErr w:type="gramStart"/>
                       <w:r>
                         <w:rPr>
                           <w:rFonts w:cstheme="minorHAnsi"/>
@@ -7565,7 +7851,16 @@
                           <w:sz w:val="24"/>
                           <w:szCs w:val="24"/>
                         </w:rPr>
-                        <w:t xml:space="preserve">: reversed first quarter of </w:t>
+                        <w:t>:</w:t>
+                      </w:r>
+                      <w:proofErr w:type="gramEnd"/>
+                      <w:r>
+                        <w:rPr>
+                          <w:rFonts w:cstheme="minorHAnsi"/>
+                          <w:sz w:val="24"/>
+                          <w:szCs w:val="24"/>
+                        </w:rPr>
+                        <w:t xml:space="preserve"> reversed first quarter of </w:t>
                       </w:r>
                       <w:r>
                         <w:rPr>
@@ -7654,6 +7949,7 @@
                         </w:rPr>
                         <w:t xml:space="preserve"> and second quarter of </w:t>
                       </w:r>
+                      <w:proofErr w:type="gramStart"/>
                       <w:r>
                         <w:rPr>
                           <w:rFonts w:cstheme="minorHAnsi"/>
@@ -7664,6 +7960,7 @@
                         </w:rPr>
                         <w:t>deck</w:t>
                       </w:r>
+                      <w:proofErr w:type="gramEnd"/>
                     </w:p>
                     <w:p>
                       <w:pPr>
@@ -7843,6 +8140,7 @@
                         </w:rPr>
                         <w:t xml:space="preserve">into </w:t>
                       </w:r>
+                      <w:proofErr w:type="gramStart"/>
                       <w:r>
                         <w:rPr>
                           <w:rFonts w:cstheme="minorHAnsi"/>
@@ -7853,6 +8151,7 @@
                         </w:rPr>
                         <w:t>right</w:t>
                       </w:r>
+                      <w:proofErr w:type="gramEnd"/>
                     </w:p>
                     <w:p>
                       <w:pPr>
@@ -8042,6 +8341,7 @@
                         </w:rPr>
                         <w:t xml:space="preserve"> on </w:t>
                       </w:r>
+                      <w:proofErr w:type="gramStart"/>
                       <w:r>
                         <w:rPr>
                           <w:rFonts w:cstheme="minorHAnsi"/>
@@ -8052,6 +8352,7 @@
                         </w:rPr>
                         <w:t>deck</w:t>
                       </w:r>
+                      <w:proofErr w:type="gramEnd"/>
                     </w:p>
                     <w:p>
                       <w:pPr>
@@ -8315,6 +8616,7 @@
                               </w:rPr>
                               <w:t xml:space="preserve"> </w:t>
                             </w:r>
+                            <w:proofErr w:type="gramStart"/>
                             <w:r>
                               <w:rPr>
                                 <w:i/>
@@ -8324,6 +8626,7 @@
                               </w:rPr>
                               <w:t>gather</w:t>
                             </w:r>
+                            <w:proofErr w:type="gramEnd"/>
                           </w:p>
                           <w:p>
                             <w:pPr>
@@ -8567,6 +8870,7 @@
                               <w:t xml:space="preserve">k = </w:t>
                             </w:r>
                             <w:proofErr w:type="spellStart"/>
+                            <w:proofErr w:type="gramStart"/>
                             <w:r>
                               <w:rPr>
                                 <w:rFonts w:cstheme="minorHAnsi"/>
@@ -8582,7 +8886,16 @@
                                 <w:sz w:val="24"/>
                                 <w:szCs w:val="24"/>
                               </w:rPr>
-                              <w:t>(n = length(</w:t>
+                              <w:t>(</w:t>
+                            </w:r>
+                            <w:proofErr w:type="gramEnd"/>
+                            <w:r>
+                              <w:rPr>
+                                <w:rFonts w:cstheme="minorHAnsi"/>
+                                <w:sz w:val="24"/>
+                                <w:szCs w:val="24"/>
+                              </w:rPr>
+                              <w:t>n = length(</w:t>
                             </w:r>
                             <w:proofErr w:type="spellStart"/>
                             <w:r>
@@ -8644,8 +8957,18 @@
                                 <w:sz w:val="24"/>
                                 <w:szCs w:val="24"/>
                               </w:rPr>
-                              <w:t xml:space="preserve"> quarter</w:t>
+                              <w:t xml:space="preserve"> </w:t>
                             </w:r>
+                            <w:proofErr w:type="gramStart"/>
+                            <w:r>
+                              <w:rPr>
+                                <w:rFonts w:cstheme="minorHAnsi"/>
+                                <w:sz w:val="24"/>
+                                <w:szCs w:val="24"/>
+                              </w:rPr>
+                              <w:t>quarter</w:t>
+                            </w:r>
+                            <w:proofErr w:type="gramEnd"/>
                           </w:p>
                           <w:p>
                             <w:pPr>
@@ -8668,8 +8991,18 @@
                                 <w:szCs w:val="24"/>
                               </w:rPr>
                               <w:tab/>
-                              <w:t>add cards to top of deck</w:t>
+                              <w:t xml:space="preserve">add cards to top of </w:t>
                             </w:r>
+                            <w:proofErr w:type="gramStart"/>
+                            <w:r>
+                              <w:rPr>
+                                <w:rFonts w:cstheme="minorHAnsi"/>
+                                <w:sz w:val="24"/>
+                                <w:szCs w:val="24"/>
+                              </w:rPr>
+                              <w:t>deck</w:t>
+                            </w:r>
+                            <w:proofErr w:type="gramEnd"/>
                           </w:p>
                           <w:p>
                             <w:pPr>
@@ -8788,6 +9121,7 @@
                         </w:rPr>
                         <w:t xml:space="preserve"> </w:t>
                       </w:r>
+                      <w:proofErr w:type="gramStart"/>
                       <w:r>
                         <w:rPr>
                           <w:i/>
@@ -8797,6 +9131,7 @@
                         </w:rPr>
                         <w:t>gather</w:t>
                       </w:r>
+                      <w:proofErr w:type="gramEnd"/>
                     </w:p>
                     <w:p>
                       <w:pPr>
@@ -9040,6 +9375,7 @@
                         <w:t xml:space="preserve">k = </w:t>
                       </w:r>
                       <w:proofErr w:type="spellStart"/>
+                      <w:proofErr w:type="gramStart"/>
                       <w:r>
                         <w:rPr>
                           <w:rFonts w:cstheme="minorHAnsi"/>
@@ -9055,7 +9391,16 @@
                           <w:sz w:val="24"/>
                           <w:szCs w:val="24"/>
                         </w:rPr>
-                        <w:t>(n = length(</w:t>
+                        <w:t>(</w:t>
+                      </w:r>
+                      <w:proofErr w:type="gramEnd"/>
+                      <w:r>
+                        <w:rPr>
+                          <w:rFonts w:cstheme="minorHAnsi"/>
+                          <w:sz w:val="24"/>
+                          <w:szCs w:val="24"/>
+                        </w:rPr>
+                        <w:t>n = length(</w:t>
                       </w:r>
                       <w:proofErr w:type="spellStart"/>
                       <w:r>
@@ -9117,8 +9462,18 @@
                           <w:sz w:val="24"/>
                           <w:szCs w:val="24"/>
                         </w:rPr>
-                        <w:t xml:space="preserve"> quarter</w:t>
+                        <w:t xml:space="preserve"> </w:t>
                       </w:r>
+                      <w:proofErr w:type="gramStart"/>
+                      <w:r>
+                        <w:rPr>
+                          <w:rFonts w:cstheme="minorHAnsi"/>
+                          <w:sz w:val="24"/>
+                          <w:szCs w:val="24"/>
+                        </w:rPr>
+                        <w:t>quarter</w:t>
+                      </w:r>
+                      <w:proofErr w:type="gramEnd"/>
                     </w:p>
                     <w:p>
                       <w:pPr>
@@ -9141,8 +9496,18 @@
                           <w:szCs w:val="24"/>
                         </w:rPr>
                         <w:tab/>
-                        <w:t>add cards to top of deck</w:t>
+                        <w:t xml:space="preserve">add cards to top of </w:t>
                       </w:r>
+                      <w:proofErr w:type="gramStart"/>
+                      <w:r>
+                        <w:rPr>
+                          <w:rFonts w:cstheme="minorHAnsi"/>
+                          <w:sz w:val="24"/>
+                          <w:szCs w:val="24"/>
+                        </w:rPr>
+                        <w:t>deck</w:t>
+                      </w:r>
+                      <w:proofErr w:type="gramEnd"/>
                     </w:p>
                     <w:p>
                       <w:pPr>
@@ -9302,7 +9667,27 @@
           <w:szCs w:val="24"/>
           <w:highlight w:val="yellow"/>
         </w:rPr>
-        <w:t>, such as a column becoming completely empty, we specify that a vector must have at least five cards at all times. If this rule is violated, then the slice function is called deterministically</w:t>
+        <w:t xml:space="preserve">, such as a column becoming completely empty, we specify that a vector must </w:t>
+      </w:r>
+      <w:proofErr w:type="gramStart"/>
+      <w:r>
+        <w:rPr>
+          <w:rFonts w:cstheme="minorHAnsi"/>
+          <w:sz w:val="24"/>
+          <w:szCs w:val="24"/>
+          <w:highlight w:val="yellow"/>
+        </w:rPr>
+        <w:t>have at least five cards at all times</w:t>
+      </w:r>
+      <w:proofErr w:type="gramEnd"/>
+      <w:r>
+        <w:rPr>
+          <w:rFonts w:cstheme="minorHAnsi"/>
+          <w:sz w:val="24"/>
+          <w:szCs w:val="24"/>
+          <w:highlight w:val="yellow"/>
+        </w:rPr>
+        <w:t>. If this rule is violated, then the slice function is called deterministically</w:t>
       </w:r>
       <w:r>
         <w:rPr>
@@ -10993,6 +11378,7 @@
         </w:rPr>
         <w:t xml:space="preserve">. (2022). 2022 WSOP Main Event Day 6. Retrieved from </w:t>
       </w:r>
+      <w:proofErr w:type="gramStart"/>
       <w:r>
         <w:rPr>
           <w:rFonts w:asciiTheme="minorHAnsi" w:hAnsiTheme="minorHAnsi"/>
@@ -11001,6 +11387,7 @@
         </w:rPr>
         <w:t>https://www.youtube.com/watch?v=p6_t9ns9rUw&amp;t=2h4m9s</w:t>
       </w:r>
+      <w:proofErr w:type="gramEnd"/>
     </w:p>
     <w:p>
       <w:pPr>

</xml_diff>

<commit_message>
maybe final before sending back to Mike
</commit_message>
<xml_diff>
--- a/WashManuscript.docx
+++ b/WashManuscript.docx
@@ -124,7 +124,23 @@
           <w:szCs w:val="24"/>
         </w:rPr>
         <w:tab/>
-        <w:t>No Limit Texas Hold’em (NLHE)</w:t>
+        <w:t xml:space="preserve">No Limit Texas </w:t>
+      </w:r>
+      <w:proofErr w:type="spellStart"/>
+      <w:r>
+        <w:rPr>
+          <w:sz w:val="24"/>
+          <w:szCs w:val="24"/>
+        </w:rPr>
+        <w:t>Hold’em</w:t>
+      </w:r>
+      <w:proofErr w:type="spellEnd"/>
+      <w:r>
+        <w:rPr>
+          <w:sz w:val="24"/>
+          <w:szCs w:val="24"/>
+        </w:rPr>
+        <w:t xml:space="preserve"> (NLHE)</w:t>
       </w:r>
       <w:r>
         <w:rPr>
@@ -509,7 +525,23 @@
           <w:sz w:val="24"/>
           <w:szCs w:val="24"/>
         </w:rPr>
-        <w:t xml:space="preserve">by Texas Hold’em players </w:t>
+        <w:t xml:space="preserve">by Texas </w:t>
+      </w:r>
+      <w:proofErr w:type="spellStart"/>
+      <w:r>
+        <w:rPr>
+          <w:sz w:val="24"/>
+          <w:szCs w:val="24"/>
+        </w:rPr>
+        <w:t>Hold’em</w:t>
+      </w:r>
+      <w:proofErr w:type="spellEnd"/>
+      <w:r>
+        <w:rPr>
+          <w:sz w:val="24"/>
+          <w:szCs w:val="24"/>
+        </w:rPr>
+        <w:t xml:space="preserve"> players </w:t>
       </w:r>
       <w:r>
         <w:rPr>
@@ -560,7 +592,21 @@
           <w:sz w:val="24"/>
           <w:szCs w:val="24"/>
         </w:rPr>
-        <w:t>Our development of such a model is thus an additional contribution to the literature. We then utilize this model to simulate wash shuffle</w:t>
+        <w:t xml:space="preserve">Our development of such a model is thus an additional contribution </w:t>
+      </w:r>
+      <w:r>
+        <w:rPr>
+          <w:sz w:val="24"/>
+          <w:szCs w:val="24"/>
+        </w:rPr>
+        <w:t xml:space="preserve">of this work </w:t>
+      </w:r>
+      <w:r>
+        <w:rPr>
+          <w:sz w:val="24"/>
+          <w:szCs w:val="24"/>
+        </w:rPr>
+        <w:t>to the literature. We then utilize this model to simulate wash shuffle</w:t>
       </w:r>
       <w:r>
         <w:rPr>
@@ -581,7 +627,23 @@
           <w:sz w:val="24"/>
           <w:szCs w:val="24"/>
         </w:rPr>
-        <w:t xml:space="preserve">the resulting impact on the distribution of cards as they are dealt for Texas Hold’em. We find that </w:t>
+        <w:t xml:space="preserve">the resulting impact on the distribution of cards as they are dealt for Texas </w:t>
+      </w:r>
+      <w:proofErr w:type="spellStart"/>
+      <w:r>
+        <w:rPr>
+          <w:sz w:val="24"/>
+          <w:szCs w:val="24"/>
+        </w:rPr>
+        <w:t>Hold’em</w:t>
+      </w:r>
+      <w:proofErr w:type="spellEnd"/>
+      <w:r>
+        <w:rPr>
+          <w:sz w:val="24"/>
+          <w:szCs w:val="24"/>
+        </w:rPr>
+        <w:t xml:space="preserve">. We find that </w:t>
       </w:r>
       <w:r>
         <w:rPr>
@@ -713,7 +775,23 @@
           <w:sz w:val="24"/>
           <w:szCs w:val="24"/>
         </w:rPr>
-        <w:t xml:space="preserve"> deck orderings that accurately reflect what occurs when riffle shuffling is performed by a human (Diaconis, 1988).</w:t>
+        <w:t xml:space="preserve"> deck orderings that accurately reflect what occurs when riffle shuffling is performed by a human (</w:t>
+      </w:r>
+      <w:proofErr w:type="spellStart"/>
+      <w:r>
+        <w:rPr>
+          <w:sz w:val="24"/>
+          <w:szCs w:val="24"/>
+        </w:rPr>
+        <w:t>Diaconis</w:t>
+      </w:r>
+      <w:proofErr w:type="spellEnd"/>
+      <w:r>
+        <w:rPr>
+          <w:sz w:val="24"/>
+          <w:szCs w:val="24"/>
+        </w:rPr>
+        <w:t>, 1988).</w:t>
       </w:r>
       <w:r>
         <w:rPr>
@@ -964,7 +1042,23 @@
           <w:sz w:val="24"/>
           <w:szCs w:val="24"/>
         </w:rPr>
-        <w:t xml:space="preserve">Utilizing the GSR model, Aldous and Diaconis (1986) </w:t>
+        <w:t xml:space="preserve">Utilizing the GSR model, Aldous and </w:t>
+      </w:r>
+      <w:proofErr w:type="spellStart"/>
+      <w:r>
+        <w:rPr>
+          <w:sz w:val="24"/>
+          <w:szCs w:val="24"/>
+        </w:rPr>
+        <w:t>Diaconis</w:t>
+      </w:r>
+      <w:proofErr w:type="spellEnd"/>
+      <w:r>
+        <w:rPr>
+          <w:sz w:val="24"/>
+          <w:szCs w:val="24"/>
+        </w:rPr>
+        <w:t xml:space="preserve"> (1986) </w:t>
       </w:r>
       <w:r>
         <w:rPr>
@@ -1183,7 +1277,15 @@
           <w:sz w:val="24"/>
           <w:szCs w:val="24"/>
         </w:rPr>
-        <w:t xml:space="preserve"> the 2017 and 202</w:t>
+        <w:t xml:space="preserve"> the </w:t>
+      </w:r>
+      <w:r>
+        <w:rPr>
+          <w:sz w:val="24"/>
+          <w:szCs w:val="24"/>
+        </w:rPr>
+        <w:lastRenderedPageBreak/>
+        <w:t>2017 and 202</w:t>
       </w:r>
       <w:r>
         <w:rPr>
@@ -1211,15 +1313,39 @@
           <w:sz w:val="24"/>
           <w:szCs w:val="24"/>
         </w:rPr>
-        <w:t xml:space="preserve"> </w:t>
-      </w:r>
-      <w:r>
-        <w:rPr>
-          <w:sz w:val="24"/>
-          <w:szCs w:val="24"/>
-        </w:rPr>
-        <w:lastRenderedPageBreak/>
-        <w:t>(PokerGO, 2017; PokerGO, 202</w:t>
+        <w:t xml:space="preserve"> (</w:t>
+      </w:r>
+      <w:proofErr w:type="spellStart"/>
+      <w:r>
+        <w:rPr>
+          <w:sz w:val="24"/>
+          <w:szCs w:val="24"/>
+        </w:rPr>
+        <w:t>PokerGO</w:t>
+      </w:r>
+      <w:proofErr w:type="spellEnd"/>
+      <w:r>
+        <w:rPr>
+          <w:sz w:val="24"/>
+          <w:szCs w:val="24"/>
+        </w:rPr>
+        <w:t xml:space="preserve">, 2017; </w:t>
+      </w:r>
+      <w:proofErr w:type="spellStart"/>
+      <w:r>
+        <w:rPr>
+          <w:sz w:val="24"/>
+          <w:szCs w:val="24"/>
+        </w:rPr>
+        <w:t>PokerGO</w:t>
+      </w:r>
+      <w:proofErr w:type="spellEnd"/>
+      <w:r>
+        <w:rPr>
+          <w:sz w:val="24"/>
+          <w:szCs w:val="24"/>
+        </w:rPr>
+        <w:t>, 202</w:t>
       </w:r>
       <w:r>
         <w:rPr>
@@ -1261,7 +1387,23 @@
           <w:sz w:val="24"/>
           <w:szCs w:val="24"/>
         </w:rPr>
-        <w:t xml:space="preserve">leaves a deck in configurations that are exploitable by Texas Hold’em players. </w:t>
+        <w:t xml:space="preserve">leaves a deck in configurations that are exploitable by Texas </w:t>
+      </w:r>
+      <w:proofErr w:type="spellStart"/>
+      <w:r>
+        <w:rPr>
+          <w:sz w:val="24"/>
+          <w:szCs w:val="24"/>
+        </w:rPr>
+        <w:t>Hold’em</w:t>
+      </w:r>
+      <w:proofErr w:type="spellEnd"/>
+      <w:r>
+        <w:rPr>
+          <w:sz w:val="24"/>
+          <w:szCs w:val="24"/>
+        </w:rPr>
+        <w:t xml:space="preserve"> players. </w:t>
       </w:r>
     </w:p>
     <w:p>
@@ -1749,7 +1891,23 @@
           <w:sz w:val="24"/>
           <w:szCs w:val="24"/>
         </w:rPr>
-        <w:t xml:space="preserve"> on the play of Texas Hold’em via Monte Carlo simulation, and thus we are less restricted to simple models</w:t>
+        <w:t xml:space="preserve"> on the play of Texas </w:t>
+      </w:r>
+      <w:proofErr w:type="spellStart"/>
+      <w:r>
+        <w:rPr>
+          <w:sz w:val="24"/>
+          <w:szCs w:val="24"/>
+        </w:rPr>
+        <w:t>Hold’em</w:t>
+      </w:r>
+      <w:proofErr w:type="spellEnd"/>
+      <w:r>
+        <w:rPr>
+          <w:sz w:val="24"/>
+          <w:szCs w:val="24"/>
+        </w:rPr>
+        <w:t xml:space="preserve"> via Monte Carlo simulation, and thus we are less restricted to simple models</w:t>
       </w:r>
       <w:r>
         <w:rPr>
@@ -4984,6 +5142,7 @@
         </w:rPr>
         <w:t>Truncated Poisson (</w:t>
       </w:r>
+      <w:proofErr w:type="spellStart"/>
       <w:r>
         <w:rPr>
           <w:rFonts w:cstheme="minorHAnsi"/>
@@ -5014,6 +5173,7 @@
         </w:rPr>
         <w:t>son</w:t>
       </w:r>
+      <w:proofErr w:type="spellEnd"/>
       <w:r>
         <w:rPr>
           <w:rFonts w:cstheme="minorHAnsi"/>
@@ -5762,15 +5922,33 @@
           <w:sz w:val="24"/>
           <w:szCs w:val="24"/>
         </w:rPr>
-        <w:t>is randomly generated according to a tPo</w:t>
-      </w:r>
-      <w:r>
-        <w:rPr>
-          <w:rFonts w:cstheme="minorHAnsi"/>
-          <w:sz w:val="24"/>
-          <w:szCs w:val="24"/>
-        </w:rPr>
-        <w:t>isson distribution</w:t>
+        <w:t xml:space="preserve">is randomly generated according to a </w:t>
+      </w:r>
+      <w:proofErr w:type="spellStart"/>
+      <w:r>
+        <w:rPr>
+          <w:rFonts w:cstheme="minorHAnsi"/>
+          <w:sz w:val="24"/>
+          <w:szCs w:val="24"/>
+        </w:rPr>
+        <w:t>tPo</w:t>
+      </w:r>
+      <w:r>
+        <w:rPr>
+          <w:rFonts w:cstheme="minorHAnsi"/>
+          <w:sz w:val="24"/>
+          <w:szCs w:val="24"/>
+        </w:rPr>
+        <w:t>isson</w:t>
+      </w:r>
+      <w:proofErr w:type="spellEnd"/>
+      <w:r>
+        <w:rPr>
+          <w:rFonts w:cstheme="minorHAnsi"/>
+          <w:sz w:val="24"/>
+          <w:szCs w:val="24"/>
+        </w:rPr>
+        <w:t xml:space="preserve"> distribution</w:t>
       </w:r>
       <w:r>
         <w:rPr>
@@ -5886,6 +6064,7 @@
         </w:rPr>
         <w:t xml:space="preserve"> where </w:t>
       </w:r>
+      <w:proofErr w:type="spellStart"/>
       <w:r>
         <w:rPr>
           <w:rFonts w:cstheme="minorHAnsi"/>
@@ -5896,6 +6075,7 @@
         </w:rPr>
         <w:t>vec_len</w:t>
       </w:r>
+      <w:proofErr w:type="spellEnd"/>
       <w:r>
         <w:rPr>
           <w:rFonts w:cstheme="minorHAnsi"/>
@@ -6978,7 +7158,25 @@
                                 <w:sz w:val="24"/>
                                 <w:szCs w:val="24"/>
                               </w:rPr>
-                              <w:t xml:space="preserve"> by TPois(λ=3) </w:t>
+                              <w:t xml:space="preserve"> by </w:t>
+                            </w:r>
+                            <w:proofErr w:type="spellStart"/>
+                            <w:r>
+                              <w:rPr>
+                                <w:rFonts w:cstheme="minorHAnsi"/>
+                                <w:sz w:val="24"/>
+                                <w:szCs w:val="24"/>
+                              </w:rPr>
+                              <w:t>TPois</w:t>
+                            </w:r>
+                            <w:proofErr w:type="spellEnd"/>
+                            <w:r>
+                              <w:rPr>
+                                <w:rFonts w:cstheme="minorHAnsi"/>
+                                <w:sz w:val="24"/>
+                                <w:szCs w:val="24"/>
+                              </w:rPr>
+                              <w:t xml:space="preserve">(λ=3) </w:t>
                             </w:r>
                           </w:p>
                           <w:p>
@@ -7126,7 +7324,25 @@
                                 <w:sz w:val="24"/>
                                 <w:szCs w:val="24"/>
                               </w:rPr>
-                              <w:t xml:space="preserve"> by TPois(λ=3)</w:t>
+                              <w:t xml:space="preserve"> by </w:t>
+                            </w:r>
+                            <w:proofErr w:type="spellStart"/>
+                            <w:r>
+                              <w:rPr>
+                                <w:rFonts w:cstheme="minorHAnsi"/>
+                                <w:sz w:val="24"/>
+                                <w:szCs w:val="24"/>
+                              </w:rPr>
+                              <w:t>TPois</w:t>
+                            </w:r>
+                            <w:proofErr w:type="spellEnd"/>
+                            <w:r>
+                              <w:rPr>
+                                <w:rFonts w:cstheme="minorHAnsi"/>
+                                <w:sz w:val="24"/>
+                                <w:szCs w:val="24"/>
+                              </w:rPr>
+                              <w:t>(λ=3)</w:t>
                             </w:r>
                           </w:p>
                           <w:p>
@@ -7691,7 +7907,25 @@
                           <w:sz w:val="24"/>
                           <w:szCs w:val="24"/>
                         </w:rPr>
-                        <w:t xml:space="preserve"> by TPois(λ=3) </w:t>
+                        <w:t xml:space="preserve"> by </w:t>
+                      </w:r>
+                      <w:proofErr w:type="spellStart"/>
+                      <w:r>
+                        <w:rPr>
+                          <w:rFonts w:cstheme="minorHAnsi"/>
+                          <w:sz w:val="24"/>
+                          <w:szCs w:val="24"/>
+                        </w:rPr>
+                        <w:t>TPois</w:t>
+                      </w:r>
+                      <w:proofErr w:type="spellEnd"/>
+                      <w:r>
+                        <w:rPr>
+                          <w:rFonts w:cstheme="minorHAnsi"/>
+                          <w:sz w:val="24"/>
+                          <w:szCs w:val="24"/>
+                        </w:rPr>
+                        <w:t xml:space="preserve">(λ=3) </w:t>
                       </w:r>
                     </w:p>
                     <w:p>
@@ -7839,7 +8073,25 @@
                           <w:sz w:val="24"/>
                           <w:szCs w:val="24"/>
                         </w:rPr>
-                        <w:t xml:space="preserve"> by TPois(λ=3)</w:t>
+                        <w:t xml:space="preserve"> by </w:t>
+                      </w:r>
+                      <w:proofErr w:type="spellStart"/>
+                      <w:r>
+                        <w:rPr>
+                          <w:rFonts w:cstheme="minorHAnsi"/>
+                          <w:sz w:val="24"/>
+                          <w:szCs w:val="24"/>
+                        </w:rPr>
+                        <w:t>TPois</w:t>
+                      </w:r>
+                      <w:proofErr w:type="spellEnd"/>
+                      <w:r>
+                        <w:rPr>
+                          <w:rFonts w:cstheme="minorHAnsi"/>
+                          <w:sz w:val="24"/>
+                          <w:szCs w:val="24"/>
+                        </w:rPr>
+                        <w:t>(λ=3)</w:t>
                       </w:r>
                     </w:p>
                     <w:p>
@@ -8434,7 +8686,24 @@
                                 <w:szCs w:val="24"/>
                               </w:rPr>
                               <w:tab/>
-                              <w:t>i = quarter index, chosen at random</w:t>
+                            </w:r>
+                            <w:proofErr w:type="spellStart"/>
+                            <w:r>
+                              <w:rPr>
+                                <w:rFonts w:cstheme="minorHAnsi"/>
+                                <w:sz w:val="24"/>
+                                <w:szCs w:val="24"/>
+                              </w:rPr>
+                              <w:t>i</w:t>
+                            </w:r>
+                            <w:proofErr w:type="spellEnd"/>
+                            <w:r>
+                              <w:rPr>
+                                <w:rFonts w:cstheme="minorHAnsi"/>
+                                <w:sz w:val="24"/>
+                                <w:szCs w:val="24"/>
+                              </w:rPr>
+                              <w:t xml:space="preserve"> = quarter index, chosen at random</w:t>
                             </w:r>
                           </w:p>
                           <w:p>
@@ -8458,8 +8727,27 @@
                                 <w:szCs w:val="24"/>
                               </w:rPr>
                               <w:tab/>
-                              <w:t>k = Binom(n = length(</w:t>
+                              <w:t xml:space="preserve">k = </w:t>
                             </w:r>
+                            <w:proofErr w:type="spellStart"/>
+                            <w:r>
+                              <w:rPr>
+                                <w:rFonts w:cstheme="minorHAnsi"/>
+                                <w:sz w:val="24"/>
+                                <w:szCs w:val="24"/>
+                              </w:rPr>
+                              <w:t>Binom</w:t>
+                            </w:r>
+                            <w:proofErr w:type="spellEnd"/>
+                            <w:r>
+                              <w:rPr>
+                                <w:rFonts w:cstheme="minorHAnsi"/>
+                                <w:sz w:val="24"/>
+                                <w:szCs w:val="24"/>
+                              </w:rPr>
+                              <w:t>(n = length(</w:t>
+                            </w:r>
+                            <w:proofErr w:type="spellStart"/>
                             <w:r>
                               <w:rPr>
                                 <w:rFonts w:cstheme="minorHAnsi"/>
@@ -8470,6 +8758,7 @@
                               </w:rPr>
                               <w:t>quarter_i</w:t>
                             </w:r>
+                            <w:proofErr w:type="spellEnd"/>
                             <w:r>
                               <w:rPr>
                                 <w:rFonts w:cstheme="minorHAnsi"/>
@@ -8500,7 +8789,25 @@
                                 <w:szCs w:val="24"/>
                               </w:rPr>
                               <w:tab/>
-                              <w:t>pick k cards from the bottom of ith quarter</w:t>
+                              <w:t xml:space="preserve">pick k cards from the bottom of </w:t>
+                            </w:r>
+                            <w:proofErr w:type="spellStart"/>
+                            <w:r>
+                              <w:rPr>
+                                <w:rFonts w:cstheme="minorHAnsi"/>
+                                <w:sz w:val="24"/>
+                                <w:szCs w:val="24"/>
+                              </w:rPr>
+                              <w:t>ith</w:t>
+                            </w:r>
+                            <w:proofErr w:type="spellEnd"/>
+                            <w:r>
+                              <w:rPr>
+                                <w:rFonts w:cstheme="minorHAnsi"/>
+                                <w:sz w:val="24"/>
+                                <w:szCs w:val="24"/>
+                              </w:rPr>
+                              <w:t xml:space="preserve"> quarter</w:t>
                             </w:r>
                           </w:p>
                           <w:p>
@@ -8852,7 +9159,24 @@
                           <w:szCs w:val="24"/>
                         </w:rPr>
                         <w:tab/>
-                        <w:t>i = quarter index, chosen at random</w:t>
+                      </w:r>
+                      <w:proofErr w:type="spellStart"/>
+                      <w:r>
+                        <w:rPr>
+                          <w:rFonts w:cstheme="minorHAnsi"/>
+                          <w:sz w:val="24"/>
+                          <w:szCs w:val="24"/>
+                        </w:rPr>
+                        <w:t>i</w:t>
+                      </w:r>
+                      <w:proofErr w:type="spellEnd"/>
+                      <w:r>
+                        <w:rPr>
+                          <w:rFonts w:cstheme="minorHAnsi"/>
+                          <w:sz w:val="24"/>
+                          <w:szCs w:val="24"/>
+                        </w:rPr>
+                        <w:t xml:space="preserve"> = quarter index, chosen at random</w:t>
                       </w:r>
                     </w:p>
                     <w:p>
@@ -8876,8 +9200,27 @@
                           <w:szCs w:val="24"/>
                         </w:rPr>
                         <w:tab/>
-                        <w:t>k = Binom(n = length(</w:t>
+                        <w:t xml:space="preserve">k = </w:t>
                       </w:r>
+                      <w:proofErr w:type="spellStart"/>
+                      <w:r>
+                        <w:rPr>
+                          <w:rFonts w:cstheme="minorHAnsi"/>
+                          <w:sz w:val="24"/>
+                          <w:szCs w:val="24"/>
+                        </w:rPr>
+                        <w:t>Binom</w:t>
+                      </w:r>
+                      <w:proofErr w:type="spellEnd"/>
+                      <w:r>
+                        <w:rPr>
+                          <w:rFonts w:cstheme="minorHAnsi"/>
+                          <w:sz w:val="24"/>
+                          <w:szCs w:val="24"/>
+                        </w:rPr>
+                        <w:t>(n = length(</w:t>
+                      </w:r>
+                      <w:proofErr w:type="spellStart"/>
                       <w:r>
                         <w:rPr>
                           <w:rFonts w:cstheme="minorHAnsi"/>
@@ -8888,6 +9231,7 @@
                         </w:rPr>
                         <w:t>quarter_i</w:t>
                       </w:r>
+                      <w:proofErr w:type="spellEnd"/>
                       <w:r>
                         <w:rPr>
                           <w:rFonts w:cstheme="minorHAnsi"/>
@@ -8918,7 +9262,25 @@
                           <w:szCs w:val="24"/>
                         </w:rPr>
                         <w:tab/>
-                        <w:t>pick k cards from the bottom of ith quarter</w:t>
+                        <w:t xml:space="preserve">pick k cards from the bottom of </w:t>
+                      </w:r>
+                      <w:proofErr w:type="spellStart"/>
+                      <w:r>
+                        <w:rPr>
+                          <w:rFonts w:cstheme="minorHAnsi"/>
+                          <w:sz w:val="24"/>
+                          <w:szCs w:val="24"/>
+                        </w:rPr>
+                        <w:t>ith</w:t>
+                      </w:r>
+                      <w:proofErr w:type="spellEnd"/>
+                      <w:r>
+                        <w:rPr>
+                          <w:rFonts w:cstheme="minorHAnsi"/>
+                          <w:sz w:val="24"/>
+                          <w:szCs w:val="24"/>
+                        </w:rPr>
+                        <w:t xml:space="preserve"> quarter</w:t>
                       </w:r>
                     </w:p>
                     <w:p>
@@ -9085,7 +9447,25 @@
           <w:szCs w:val="24"/>
         </w:rPr>
         <w:tab/>
-        <w:t>As in Merz &amp; Chi (2022), we consider a game of Texas Hold’em with six players. Each player is dealt two cards, and then ultimately five cards are dealt face up to comprise the “community cards,” with a face down card</w:t>
+        <w:t xml:space="preserve">As in Merz &amp; Chi (2022), we consider a game of Texas </w:t>
+      </w:r>
+      <w:proofErr w:type="spellStart"/>
+      <w:r>
+        <w:rPr>
+          <w:rFonts w:cstheme="minorHAnsi"/>
+          <w:sz w:val="24"/>
+          <w:szCs w:val="24"/>
+        </w:rPr>
+        <w:t>Hold’em</w:t>
+      </w:r>
+      <w:proofErr w:type="spellEnd"/>
+      <w:r>
+        <w:rPr>
+          <w:rFonts w:cstheme="minorHAnsi"/>
+          <w:sz w:val="24"/>
+          <w:szCs w:val="24"/>
+        </w:rPr>
+        <w:t xml:space="preserve"> with six players. Each player is dealt two cards, and then ultimately five cards are dealt face up to comprise the “community cards,” with a face down card</w:t>
       </w:r>
       <w:r>
         <w:rPr>
@@ -9492,368 +9872,83 @@
     </w:p>
     <w:p>
       <w:pPr>
-        <w:spacing w:line="276" w:lineRule="auto"/>
-        <w:rPr>
-          <w:rFonts w:cstheme="minorHAnsi"/>
-          <w:sz w:val="24"/>
-          <w:szCs w:val="24"/>
-        </w:rPr>
-      </w:pPr>
-      <w:commentRangeStart w:id="5"/>
-      <w:r>
-        <w:rPr>
-          <w:rFonts w:cstheme="minorHAnsi"/>
-          <w:sz w:val="24"/>
-          <w:szCs w:val="24"/>
-        </w:rPr>
-        <w:tab/>
-        <w:t xml:space="preserve">We also </w:t>
-      </w:r>
-      <w:r>
-        <w:rPr>
-          <w:rFonts w:cstheme="minorHAnsi"/>
-          <w:sz w:val="24"/>
-          <w:szCs w:val="24"/>
-        </w:rPr>
-        <w:t>investigate</w:t>
-      </w:r>
-      <w:r>
-        <w:rPr>
-          <w:rFonts w:cstheme="minorHAnsi"/>
-          <w:sz w:val="24"/>
-          <w:szCs w:val="24"/>
-        </w:rPr>
-        <w:t xml:space="preserve"> how many</w:t>
-      </w:r>
-      <w:r>
-        <w:rPr>
-          <w:rFonts w:cstheme="minorHAnsi"/>
-          <w:sz w:val="24"/>
-          <w:szCs w:val="24"/>
-        </w:rPr>
-        <w:t xml:space="preserve"> neighboring cards remained neighbors post wash shuffle</w:t>
-      </w:r>
-      <w:r>
-        <w:rPr>
-          <w:rFonts w:cstheme="minorHAnsi"/>
-          <w:sz w:val="24"/>
-          <w:szCs w:val="24"/>
-        </w:rPr>
-        <w:t>, where we define neighbors</w:t>
-      </w:r>
-      <w:r>
-        <w:rPr>
-          <w:rFonts w:cstheme="minorHAnsi"/>
-          <w:sz w:val="24"/>
-          <w:szCs w:val="24"/>
-        </w:rPr>
-        <w:t xml:space="preserve"> as cards that reside in positions directly adjacent to each other. </w:t>
-      </w:r>
-      <w:r>
-        <w:rPr>
-          <w:rFonts w:cstheme="minorHAnsi"/>
-          <w:sz w:val="24"/>
-          <w:szCs w:val="24"/>
-        </w:rPr>
-        <w:t xml:space="preserve">As expected, the wash shuffle according to our model does not separate neighboring cards at a very high rate; </w:t>
-      </w:r>
-      <w:r>
-        <w:rPr>
-          <w:rFonts w:cstheme="minorHAnsi"/>
-          <w:sz w:val="24"/>
-          <w:szCs w:val="24"/>
-        </w:rPr>
-        <w:t xml:space="preserve">per iteration, </w:t>
-      </w:r>
-      <w:r>
-        <w:rPr>
-          <w:rFonts w:cstheme="minorHAnsi"/>
-          <w:sz w:val="24"/>
-          <w:szCs w:val="24"/>
-        </w:rPr>
-        <w:t>we see an average of approximately 14 cards that</w:t>
-      </w:r>
-      <w:r>
-        <w:rPr>
-          <w:rFonts w:cstheme="minorHAnsi"/>
-          <w:sz w:val="24"/>
-          <w:szCs w:val="24"/>
-        </w:rPr>
-        <w:t xml:space="preserve"> will</w:t>
-      </w:r>
-      <w:r>
-        <w:rPr>
-          <w:rFonts w:cstheme="minorHAnsi"/>
-          <w:sz w:val="24"/>
-          <w:szCs w:val="24"/>
-        </w:rPr>
-        <w:t xml:space="preserve"> retain one of their neighbors</w:t>
-      </w:r>
-      <w:r>
-        <w:rPr>
-          <w:rFonts w:cstheme="minorHAnsi"/>
-          <w:sz w:val="24"/>
-          <w:szCs w:val="24"/>
-        </w:rPr>
-        <w:t xml:space="preserve"> after the wash shuffle</w:t>
-      </w:r>
-      <w:r>
-        <w:rPr>
-          <w:rFonts w:cstheme="minorHAnsi"/>
-          <w:sz w:val="24"/>
-          <w:szCs w:val="24"/>
-        </w:rPr>
-        <w:t>.</w:t>
-      </w:r>
-      <w:r>
-        <w:rPr>
-          <w:rFonts w:cstheme="minorHAnsi"/>
-          <w:sz w:val="24"/>
-          <w:szCs w:val="24"/>
-        </w:rPr>
-        <w:t xml:space="preserve"> </w:t>
+        <w:rPr>
+          <w:i/>
+          <w:iCs/>
+          <w:sz w:val="24"/>
+          <w:szCs w:val="24"/>
+        </w:rPr>
+      </w:pPr>
+      <w:r>
+        <w:rPr>
+          <w:i/>
+          <w:iCs/>
+          <w:sz w:val="24"/>
+          <w:szCs w:val="24"/>
+        </w:rPr>
+        <w:t>Wash Shuffle and Casino Shuffle</w:t>
       </w:r>
     </w:p>
     <w:p>
       <w:pPr>
-        <w:keepNext/>
-        <w:spacing w:line="276" w:lineRule="auto"/>
-        <w:jc w:val="center"/>
-      </w:pPr>
-      <w:r>
-        <w:rPr>
-          <w:rFonts w:cstheme="minorHAnsi"/>
-          <w:noProof/>
-          <w:sz w:val="24"/>
-          <w:szCs w:val="24"/>
-        </w:rPr>
-        <w:drawing>
-          <wp:inline distT="0" distB="0" distL="0" distR="0" wp14:anchorId="153E2F3B" wp14:editId="006B1B97">
-            <wp:extent cx="5930900" cy="1943100"/>
-            <wp:effectExtent l="0" t="0" r="0" b="0"/>
-            <wp:docPr id="1053937889" name="Picture 10" descr="A graph of a number of people&#10;&#10;Description automatically generated"/>
-            <wp:cNvGraphicFramePr>
-              <a:graphicFrameLocks xmlns:a="http://schemas.openxmlformats.org/drawingml/2006/main" noChangeAspect="1"/>
-            </wp:cNvGraphicFramePr>
-            <a:graphic xmlns:a="http://schemas.openxmlformats.org/drawingml/2006/main">
-              <a:graphicData uri="http://schemas.openxmlformats.org/drawingml/2006/picture">
-                <pic:pic xmlns:pic="http://schemas.openxmlformats.org/drawingml/2006/picture">
-                  <pic:nvPicPr>
-                    <pic:cNvPr id="1053937889" name="Picture 10" descr="A graph of a number of people&#10;&#10;Description automatically generated"/>
-                    <pic:cNvPicPr>
-                      <a:picLocks noChangeAspect="1" noChangeArrowheads="1"/>
-                    </pic:cNvPicPr>
-                  </pic:nvPicPr>
-                  <pic:blipFill>
-                    <a:blip r:embed="rId11" cstate="print">
-                      <a:extLst>
-                        <a:ext uri="{28A0092B-C50C-407E-A947-70E740481C1C}">
-                          <a14:useLocalDpi xmlns:a14="http://schemas.microsoft.com/office/drawing/2010/main" val="0"/>
-                        </a:ext>
-                      </a:extLst>
-                    </a:blip>
-                    <a:srcRect/>
-                    <a:stretch>
-                      <a:fillRect/>
-                    </a:stretch>
-                  </pic:blipFill>
-                  <pic:spPr bwMode="auto">
-                    <a:xfrm>
-                      <a:off x="0" y="0"/>
-                      <a:ext cx="5930900" cy="1943100"/>
-                    </a:xfrm>
-                    <a:prstGeom prst="rect">
-                      <a:avLst/>
-                    </a:prstGeom>
-                    <a:noFill/>
-                    <a:ln>
-                      <a:noFill/>
-                    </a:ln>
-                  </pic:spPr>
-                </pic:pic>
-              </a:graphicData>
-            </a:graphic>
-          </wp:inline>
-        </w:drawing>
+        <w:rPr>
+          <w:sz w:val="24"/>
+          <w:szCs w:val="24"/>
+        </w:rPr>
+      </w:pPr>
+      <w:r>
+        <w:rPr>
+          <w:sz w:val="24"/>
+          <w:szCs w:val="24"/>
+        </w:rPr>
+        <w:tab/>
+        <w:t xml:space="preserve">Next, we investigate the performance of the wash shuffle combined with a subsequent casino shuffle, which we </w:t>
+      </w:r>
+      <w:r>
+        <w:rPr>
+          <w:sz w:val="24"/>
+          <w:szCs w:val="24"/>
+        </w:rPr>
+        <w:t>will refer to as WCS</w:t>
+      </w:r>
+      <w:r>
+        <w:rPr>
+          <w:sz w:val="24"/>
+          <w:szCs w:val="24"/>
+        </w:rPr>
+        <w:t>.</w:t>
+      </w:r>
+      <w:r>
+        <w:rPr>
+          <w:sz w:val="24"/>
+          <w:szCs w:val="24"/>
+        </w:rPr>
+        <w:t xml:space="preserve"> </w:t>
+      </w:r>
+      <w:r>
+        <w:rPr>
+          <w:sz w:val="24"/>
+          <w:szCs w:val="24"/>
+        </w:rPr>
+        <w:t xml:space="preserve">Following the rationale in Merz &amp; Chi (2022), we begin by investigating the ending locations of the top five and bottom five cards of the deck prior to any shuffling, as these are possible to be known </w:t>
+      </w:r>
+      <w:r>
+        <w:rPr>
+          <w:sz w:val="24"/>
+          <w:szCs w:val="24"/>
+        </w:rPr>
+        <w:t xml:space="preserve">by nature of the fact that the dealer may tend to place the board cards from the previous hand either on top or on the bottom of the deck prior to shuffling. In Figure 4, </w:t>
+      </w:r>
+      <w:r>
+        <w:rPr>
+          <w:sz w:val="24"/>
+          <w:szCs w:val="24"/>
+        </w:rPr>
+        <w:t>we show Monte Carlo estimates of the probabilities of these cards being dealt to any player, as a board card, or as a burn card. While the CS results in probabilities that may deviate quite far from what we would expect from a perfect shuffle, the addition of a wash appears to make a significant improvement on the shuffling routine, as the WCS produces probabilities quite close to what would be expected from a perfect shuffle.</w:t>
       </w:r>
     </w:p>
     <w:p>
       <w:pPr>
-        <w:pStyle w:val="Caption"/>
-        <w:rPr>
-          <w:rFonts w:cstheme="minorHAnsi"/>
-          <w:color w:val="auto"/>
-          <w:sz w:val="24"/>
-          <w:szCs w:val="24"/>
-        </w:rPr>
-      </w:pPr>
-      <w:r>
-        <w:rPr>
-          <w:color w:val="auto"/>
-        </w:rPr>
-        <w:t xml:space="preserve">Figure </w:t>
-      </w:r>
-      <w:r>
-        <w:rPr>
-          <w:color w:val="auto"/>
-        </w:rPr>
-        <w:fldChar w:fldCharType="begin"/>
-      </w:r>
-      <w:r>
-        <w:rPr>
-          <w:color w:val="auto"/>
-        </w:rPr>
-        <w:instrText xml:space="preserve"> SEQ Figure \* ARABIC </w:instrText>
-      </w:r>
-      <w:r>
-        <w:rPr>
-          <w:color w:val="auto"/>
-        </w:rPr>
-        <w:fldChar w:fldCharType="separate"/>
-      </w:r>
-      <w:r>
-        <w:rPr>
-          <w:noProof/>
-          <w:color w:val="auto"/>
-        </w:rPr>
-        <w:t>3</w:t>
-      </w:r>
-      <w:r>
-        <w:rPr>
-          <w:color w:val="auto"/>
-        </w:rPr>
-        <w:fldChar w:fldCharType="end"/>
-      </w:r>
-      <w:r>
-        <w:rPr>
-          <w:color w:val="auto"/>
-        </w:rPr>
-        <w:t xml:space="preserve">. </w:t>
-      </w:r>
-      <w:r>
-        <w:rPr>
-          <w:color w:val="auto"/>
-        </w:rPr>
-        <w:t>The left panel shows</w:t>
-      </w:r>
-      <w:r>
-        <w:rPr>
-          <w:color w:val="auto"/>
-        </w:rPr>
-        <w:t xml:space="preserve"> </w:t>
-      </w:r>
-      <w:r>
-        <w:rPr>
-          <w:color w:val="auto"/>
-        </w:rPr>
-        <w:t xml:space="preserve"> </w:t>
-      </w:r>
-      <w:r>
-        <w:rPr>
-          <w:color w:val="auto"/>
-        </w:rPr>
-        <w:t>100,000 iterations</w:t>
-      </w:r>
-      <w:commentRangeEnd w:id="5"/>
-      <w:r>
-        <w:rPr>
-          <w:rStyle w:val="CommentReference"/>
-          <w:i w:val="0"/>
-          <w:iCs w:val="0"/>
-          <w:color w:val="auto"/>
-        </w:rPr>
-        <w:commentReference w:id="5"/>
-      </w:r>
-    </w:p>
-    <w:p>
-      <w:pPr>
-        <w:rPr>
-          <w:i/>
-          <w:iCs/>
-          <w:sz w:val="24"/>
-          <w:szCs w:val="24"/>
-        </w:rPr>
-      </w:pPr>
-    </w:p>
-    <w:p>
-      <w:pPr>
-        <w:rPr>
-          <w:i/>
-          <w:iCs/>
-          <w:sz w:val="24"/>
-          <w:szCs w:val="24"/>
-        </w:rPr>
-      </w:pPr>
-      <w:r>
-        <w:rPr>
-          <w:i/>
-          <w:iCs/>
-          <w:sz w:val="24"/>
-          <w:szCs w:val="24"/>
-        </w:rPr>
-        <w:t>Wash Shuffle and Casino Shuffle</w:t>
-      </w:r>
-    </w:p>
-    <w:p>
-      <w:pPr>
-        <w:rPr>
-          <w:sz w:val="24"/>
-          <w:szCs w:val="24"/>
-        </w:rPr>
-      </w:pPr>
-      <w:r>
-        <w:rPr>
-          <w:sz w:val="24"/>
-          <w:szCs w:val="24"/>
-        </w:rPr>
-        <w:tab/>
-        <w:t xml:space="preserve">Next, we investigate the performance of the wash shuffle combined with a subsequent casino shuffle, which we </w:t>
-      </w:r>
-      <w:r>
-        <w:rPr>
-          <w:sz w:val="24"/>
-          <w:szCs w:val="24"/>
-        </w:rPr>
-        <w:t>will refer to as WCS</w:t>
-      </w:r>
-      <w:r>
-        <w:rPr>
-          <w:sz w:val="24"/>
-          <w:szCs w:val="24"/>
-        </w:rPr>
-        <w:t>.</w:t>
-      </w:r>
-      <w:r>
-        <w:rPr>
-          <w:sz w:val="24"/>
-          <w:szCs w:val="24"/>
-        </w:rPr>
-        <w:t xml:space="preserve"> </w:t>
-      </w:r>
-      <w:r>
-        <w:rPr>
-          <w:sz w:val="24"/>
-          <w:szCs w:val="24"/>
-        </w:rPr>
-        <w:t xml:space="preserve">Following the rationale in Merz &amp; Chi (2022), we begin by investigating the ending locations of the top five and bottom five cards of the deck prior to any shuffling, as these are possible to be known </w:t>
-      </w:r>
-      <w:r>
-        <w:rPr>
-          <w:sz w:val="24"/>
-          <w:szCs w:val="24"/>
-        </w:rPr>
-        <w:t xml:space="preserve">by nature of the fact that the dealer may tend to place the board cards from the previous hand either on top or on the bottom of the deck prior to shuffling. In Figure 4, </w:t>
-      </w:r>
-      <w:r>
-        <w:rPr>
-          <w:sz w:val="24"/>
-          <w:szCs w:val="24"/>
-        </w:rPr>
-        <w:t>we show Monte Carlo estimates of the probabilities of these cards being dealt to any player, as a board card, or as a burn card. While the CS results in probabilities that may deviate quite far from what we would expect from a perfect shuffle, the addition of a wash appears to make a significant improvement on the shuffling routine, as the WCS produces probabilities quite close to what would be expected from a perfect shuffle.</w:t>
-      </w:r>
-    </w:p>
-    <w:p>
-      <w:pPr>
         <w:keepNext/>
         <w:jc w:val="center"/>
       </w:pPr>
@@ -9863,7 +9958,6 @@
           <w:sz w:val="24"/>
           <w:szCs w:val="24"/>
         </w:rPr>
-        <w:lastRenderedPageBreak/>
         <w:drawing>
           <wp:inline distT="0" distB="0" distL="0" distR="0" wp14:anchorId="3EC49E86" wp14:editId="18024157">
             <wp:extent cx="5930900" cy="4451350"/>
@@ -9882,7 +9976,7 @@
                     </pic:cNvPicPr>
                   </pic:nvPicPr>
                   <pic:blipFill>
-                    <a:blip r:embed="rId12">
+                    <a:blip r:embed="rId11">
                       <a:extLst>
                         <a:ext uri="{28A0092B-C50C-407E-A947-70E740481C1C}">
                           <a14:useLocalDpi xmlns:a14="http://schemas.microsoft.com/office/drawing/2010/main" val="0"/>
@@ -9970,7 +10064,28 @@
         <w:rPr>
           <w:color w:val="auto"/>
         </w:rPr>
-        <w:t xml:space="preserve">Each panel represents different key locations that cards could be dealt to in a hand of Texas Hold’em, and the cards shown in each panel are the five cards at the top and the bottom of the deck prior to any shuffling. All simulations were performed with 100,000 iterations, thus resulting in extremely narrow confidence intervals, shown by the horizontal lines around each point. </w:t>
+        <w:t xml:space="preserve">Each panel represents different key locations that cards could be dealt to in a hand of Texas </w:t>
+      </w:r>
+      <w:proofErr w:type="spellStart"/>
+      <w:r>
+        <w:rPr>
+          <w:color w:val="auto"/>
+        </w:rPr>
+        <w:t>Hold’em</w:t>
+      </w:r>
+      <w:proofErr w:type="spellEnd"/>
+      <w:r>
+        <w:rPr>
+          <w:color w:val="auto"/>
+        </w:rPr>
+        <w:t xml:space="preserve">, and the cards shown in each panel are the five cards at the top and the bottom of the deck prior to any shuffling. All simulations were </w:t>
+      </w:r>
+      <w:r>
+        <w:rPr>
+          <w:color w:val="auto"/>
+        </w:rPr>
+        <w:lastRenderedPageBreak/>
+        <w:t xml:space="preserve">performed with 100,000 iterations, thus resulting in extremely narrow confidence intervals, shown by the horizontal lines around each point. </w:t>
       </w:r>
     </w:p>
     <w:p>
@@ -10025,7 +10140,30 @@
           <w:sz w:val="24"/>
           <w:szCs w:val="24"/>
         </w:rPr>
-        <w:t xml:space="preserve">cards that begin as neighbors, where neighbors are defined as cards that are directly adjacent to each other in the deck. In a game such as Texas Hold’em, this can give a player a significant amount of information as several cards are dealt face up during the course of a hand. Here, we investigate whether the addition of a wash prior to the CS mitigates this concern, and to what extent if so. </w:t>
+        <w:t xml:space="preserve">cards that begin as neighbors, where neighbors are defined as cards that are directly adjacent to each other in the deck. In a game such as Texas </w:t>
+      </w:r>
+      <w:proofErr w:type="spellStart"/>
+      <w:r>
+        <w:rPr>
+          <w:sz w:val="24"/>
+          <w:szCs w:val="24"/>
+        </w:rPr>
+        <w:t>Hold’em</w:t>
+      </w:r>
+      <w:proofErr w:type="spellEnd"/>
+      <w:r>
+        <w:rPr>
+          <w:sz w:val="24"/>
+          <w:szCs w:val="24"/>
+        </w:rPr>
+        <w:t xml:space="preserve"> where several cards are dealt face up in succession</w:t>
+      </w:r>
+      <w:r>
+        <w:rPr>
+          <w:sz w:val="24"/>
+          <w:szCs w:val="24"/>
+        </w:rPr>
+        <w:t xml:space="preserve">, this can give a player a significant amount of information. Here, we investigate whether the addition of a wash prior to the CS mitigates this concern, and to what extent if so. </w:t>
       </w:r>
     </w:p>
     <w:p>
@@ -10220,7 +10358,14 @@
           <w:sz w:val="24"/>
           <w:szCs w:val="24"/>
         </w:rPr>
-        <w:t xml:space="preserve">famously recommended </w:t>
+        <w:t>aforementioned</w:t>
+      </w:r>
+      <w:r>
+        <w:rPr>
+          <w:sz w:val="24"/>
+          <w:szCs w:val="24"/>
+        </w:rPr>
+        <w:t xml:space="preserve"> </w:t>
       </w:r>
       <w:r>
         <w:rPr>
@@ -10241,7 +10386,23 @@
           <w:sz w:val="24"/>
           <w:szCs w:val="24"/>
         </w:rPr>
-        <w:t xml:space="preserve"> (Aldous and Diaconis, 1986)</w:t>
+        <w:t xml:space="preserve"> (Aldous and </w:t>
+      </w:r>
+      <w:proofErr w:type="spellStart"/>
+      <w:r>
+        <w:rPr>
+          <w:sz w:val="24"/>
+          <w:szCs w:val="24"/>
+        </w:rPr>
+        <w:t>Diaconis</w:t>
+      </w:r>
+      <w:proofErr w:type="spellEnd"/>
+      <w:r>
+        <w:rPr>
+          <w:sz w:val="24"/>
+          <w:szCs w:val="24"/>
+        </w:rPr>
+        <w:t>, 1986)</w:t>
       </w:r>
       <w:r>
         <w:rPr>
@@ -10255,7 +10416,79 @@
           <w:sz w:val="24"/>
           <w:szCs w:val="24"/>
         </w:rPr>
-        <w:t xml:space="preserve"> Although </w:t>
+        <w:t xml:space="preserve"> </w:t>
+      </w:r>
+      <w:r>
+        <w:rPr>
+          <w:sz w:val="24"/>
+          <w:szCs w:val="24"/>
+        </w:rPr>
+        <w:t xml:space="preserve">Notably, as all simulations were performed with 100,000 iterations, 95% confidence intervals around these </w:t>
+      </w:r>
+      <w:proofErr w:type="spellStart"/>
+      <w:r>
+        <w:rPr>
+          <w:sz w:val="24"/>
+          <w:szCs w:val="24"/>
+        </w:rPr>
+        <w:t>barplot</w:t>
+      </w:r>
+      <w:proofErr w:type="spellEnd"/>
+      <w:r>
+        <w:rPr>
+          <w:sz w:val="24"/>
+          <w:szCs w:val="24"/>
+        </w:rPr>
+        <w:t xml:space="preserve"> values are extremely narrow, on the order of that seen in Figure 4</w:t>
+      </w:r>
+      <w:r>
+        <w:rPr>
+          <w:sz w:val="24"/>
+          <w:szCs w:val="24"/>
+        </w:rPr>
+        <w:t xml:space="preserve">; more specifically, these values have a margin of error on the order of approximately </w:t>
+      </w:r>
+      <w:r>
+        <w:rPr>
+          <w:sz w:val="24"/>
+          <w:szCs w:val="24"/>
+        </w:rPr>
+        <w:t>0.1%</w:t>
+      </w:r>
+      <w:r>
+        <w:rPr>
+          <w:sz w:val="24"/>
+          <w:szCs w:val="24"/>
+        </w:rPr>
+        <w:t>, depending on the exact value of the point estimate</w:t>
+      </w:r>
+      <w:r>
+        <w:rPr>
+          <w:sz w:val="24"/>
+          <w:szCs w:val="24"/>
+        </w:rPr>
+        <w:t xml:space="preserve">. </w:t>
+      </w:r>
+      <w:r>
+        <w:rPr>
+          <w:sz w:val="24"/>
+          <w:szCs w:val="24"/>
+        </w:rPr>
+        <w:t>For this reason, we omit them graphically on these two figures.</w:t>
+      </w:r>
+      <w:r>
+        <w:rPr>
+          <w:sz w:val="24"/>
+          <w:szCs w:val="24"/>
+        </w:rPr>
+        <w:t xml:space="preserve"> We conclude that while</w:t>
+      </w:r>
+      <w:r>
+        <w:rPr>
+          <w:sz w:val="24"/>
+          <w:szCs w:val="24"/>
+        </w:rPr>
+        <w:t xml:space="preserve"> </w:t>
       </w:r>
       <w:r>
         <w:rPr>
@@ -10269,15 +10502,7 @@
           <w:sz w:val="24"/>
           <w:szCs w:val="24"/>
         </w:rPr>
-        <w:t xml:space="preserve"> WCS </w:t>
-      </w:r>
-      <w:r>
-        <w:rPr>
-          <w:sz w:val="24"/>
-          <w:szCs w:val="24"/>
-        </w:rPr>
-        <w:lastRenderedPageBreak/>
-        <w:t xml:space="preserve">performs far better </w:t>
+        <w:t xml:space="preserve"> WCS performs far better </w:t>
       </w:r>
       <w:r>
         <w:rPr>
@@ -10298,56 +10523,7 @@
           <w:sz w:val="24"/>
           <w:szCs w:val="24"/>
         </w:rPr>
-        <w:t>,</w:t>
-      </w:r>
-      <w:r>
-        <w:rPr>
-          <w:sz w:val="24"/>
-          <w:szCs w:val="24"/>
-        </w:rPr>
-        <w:t xml:space="preserve"> </w:t>
-      </w:r>
-      <w:r>
-        <w:rPr>
-          <w:sz w:val="24"/>
-          <w:szCs w:val="24"/>
-        </w:rPr>
-        <w:t>and also</w:t>
-      </w:r>
-      <w:r>
-        <w:rPr>
-          <w:sz w:val="24"/>
-          <w:szCs w:val="24"/>
-        </w:rPr>
-        <w:t xml:space="preserve"> still deviates significantly from </w:t>
-      </w:r>
-      <w:r>
-        <w:rPr>
-          <w:sz w:val="24"/>
-          <w:szCs w:val="24"/>
-        </w:rPr>
-        <w:t>the values expected from a perfectly shuffled deck. Notably, as all simulations were performed with 100,000 iterations, 95% confidence intervals around these barplot values are extremely narrow, on the order of that seen in Figure 4</w:t>
-      </w:r>
-      <w:r>
-        <w:rPr>
-          <w:sz w:val="24"/>
-          <w:szCs w:val="24"/>
-        </w:rPr>
-        <w:t>; more specifically, these values have a margin of error on the order of approximately 0.05%, depending on the exact value of the point estimate</w:t>
-      </w:r>
-      <w:r>
-        <w:rPr>
-          <w:sz w:val="24"/>
-          <w:szCs w:val="24"/>
-        </w:rPr>
-        <w:t xml:space="preserve">. </w:t>
-      </w:r>
-      <w:r>
-        <w:rPr>
-          <w:sz w:val="24"/>
-          <w:szCs w:val="24"/>
-        </w:rPr>
-        <w:t>For this reason, we omit them graphically on these two figures.</w:t>
+        <w:t>, and also still deviates significantly from the values expected from a perfectly shuffled deck.</w:t>
       </w:r>
     </w:p>
     <w:p>
@@ -10363,6 +10539,7 @@
         <w:keepNext/>
         <w:jc w:val="center"/>
       </w:pPr>
+      <w:commentRangeStart w:id="5"/>
       <w:r>
         <w:rPr>
           <w:noProof/>
@@ -10382,6 +10559,131 @@
                 <pic:pic xmlns:pic="http://schemas.openxmlformats.org/drawingml/2006/picture">
                   <pic:nvPicPr>
                     <pic:cNvPr id="0" name="Picture 16"/>
+                    <pic:cNvPicPr>
+                      <a:picLocks noChangeAspect="1" noChangeArrowheads="1"/>
+                    </pic:cNvPicPr>
+                  </pic:nvPicPr>
+                  <pic:blipFill>
+                    <a:blip r:embed="rId12" cstate="print">
+                      <a:extLst>
+                        <a:ext uri="{28A0092B-C50C-407E-A947-70E740481C1C}">
+                          <a14:useLocalDpi xmlns:a14="http://schemas.microsoft.com/office/drawing/2010/main" val="0"/>
+                        </a:ext>
+                      </a:extLst>
+                    </a:blip>
+                    <a:srcRect/>
+                    <a:stretch>
+                      <a:fillRect/>
+                    </a:stretch>
+                  </pic:blipFill>
+                  <pic:spPr bwMode="auto">
+                    <a:xfrm>
+                      <a:off x="0" y="0"/>
+                      <a:ext cx="5930900" cy="2279650"/>
+                    </a:xfrm>
+                    <a:prstGeom prst="rect">
+                      <a:avLst/>
+                    </a:prstGeom>
+                    <a:noFill/>
+                    <a:ln>
+                      <a:noFill/>
+                    </a:ln>
+                  </pic:spPr>
+                </pic:pic>
+              </a:graphicData>
+            </a:graphic>
+          </wp:inline>
+        </w:drawing>
+      </w:r>
+      <w:commentRangeEnd w:id="5"/>
+      <w:r>
+        <w:rPr>
+          <w:rStyle w:val="CommentReference"/>
+          <w:kern w:val="2"/>
+          <w14:ligatures w14:val="standardContextual"/>
+        </w:rPr>
+        <w:commentReference w:id="5"/>
+      </w:r>
+    </w:p>
+    <w:p>
+      <w:pPr>
+        <w:pStyle w:val="Caption"/>
+        <w:rPr>
+          <w:color w:val="auto"/>
+          <w:sz w:val="24"/>
+          <w:szCs w:val="24"/>
+        </w:rPr>
+      </w:pPr>
+      <w:r>
+        <w:rPr>
+          <w:color w:val="auto"/>
+        </w:rPr>
+        <w:t xml:space="preserve">Figure </w:t>
+      </w:r>
+      <w:r>
+        <w:rPr>
+          <w:color w:val="auto"/>
+        </w:rPr>
+        <w:fldChar w:fldCharType="begin"/>
+      </w:r>
+      <w:r>
+        <w:rPr>
+          <w:color w:val="auto"/>
+        </w:rPr>
+        <w:instrText xml:space="preserve"> SEQ Figure \* ARABIC </w:instrText>
+      </w:r>
+      <w:r>
+        <w:rPr>
+          <w:color w:val="auto"/>
+        </w:rPr>
+        <w:fldChar w:fldCharType="separate"/>
+      </w:r>
+      <w:r>
+        <w:rPr>
+          <w:noProof/>
+          <w:color w:val="auto"/>
+        </w:rPr>
+        <w:t>5</w:t>
+      </w:r>
+      <w:r>
+        <w:rPr>
+          <w:color w:val="auto"/>
+        </w:rPr>
+        <w:fldChar w:fldCharType="end"/>
+      </w:r>
+      <w:r>
+        <w:rPr>
+          <w:color w:val="auto"/>
+        </w:rPr>
+        <w:t xml:space="preserve">. </w:t>
+      </w:r>
+    </w:p>
+    <w:p>
+      <w:pPr>
+        <w:keepNext/>
+        <w:jc w:val="center"/>
+      </w:pPr>
+      <w:commentRangeStart w:id="6"/>
+      <w:r>
+        <w:rPr>
+          <w:noProof/>
+          <w:sz w:val="24"/>
+          <w:szCs w:val="24"/>
+        </w:rPr>
+        <w:lastRenderedPageBreak/>
+        <w:drawing>
+          <wp:inline distT="0" distB="0" distL="0" distR="0" wp14:anchorId="56BD72BD" wp14:editId="06179531">
+            <wp:extent cx="5930900" cy="2279650"/>
+            <wp:effectExtent l="0" t="0" r="0" b="6350"/>
+            <wp:docPr id="2060369663" name="Picture 16"/>
+            <wp:cNvGraphicFramePr>
+              <a:graphicFrameLocks xmlns:a="http://schemas.openxmlformats.org/drawingml/2006/main" noChangeAspect="1"/>
+            </wp:cNvGraphicFramePr>
+            <a:graphic xmlns:a="http://schemas.openxmlformats.org/drawingml/2006/main">
+              <a:graphicData uri="http://schemas.openxmlformats.org/drawingml/2006/picture">
+                <pic:pic xmlns:pic="http://schemas.openxmlformats.org/drawingml/2006/picture">
+                  <pic:nvPicPr>
+                    <pic:cNvPr id="0" name="Picture 17"/>
                     <pic:cNvPicPr>
                       <a:picLocks noChangeAspect="1" noChangeArrowheads="1"/>
                     </pic:cNvPicPr>
@@ -10418,119 +10720,17 @@
           </wp:inline>
         </w:drawing>
       </w:r>
-    </w:p>
-    <w:p>
-      <w:pPr>
-        <w:pStyle w:val="Caption"/>
-        <w:rPr>
-          <w:color w:val="auto"/>
-          <w:sz w:val="24"/>
-          <w:szCs w:val="24"/>
-        </w:rPr>
-      </w:pPr>
-      <w:r>
-        <w:rPr>
-          <w:color w:val="auto"/>
-        </w:rPr>
-        <w:t xml:space="preserve">Figure </w:t>
-      </w:r>
-      <w:r>
-        <w:rPr>
-          <w:color w:val="auto"/>
-        </w:rPr>
-        <w:fldChar w:fldCharType="begin"/>
-      </w:r>
-      <w:r>
-        <w:rPr>
-          <w:color w:val="auto"/>
-        </w:rPr>
-        <w:instrText xml:space="preserve"> SEQ Figure \* ARABIC </w:instrText>
-      </w:r>
-      <w:r>
-        <w:rPr>
-          <w:color w:val="auto"/>
-        </w:rPr>
-        <w:fldChar w:fldCharType="separate"/>
-      </w:r>
-      <w:r>
-        <w:rPr>
-          <w:noProof/>
-          <w:color w:val="auto"/>
-        </w:rPr>
-        <w:t>5</w:t>
-      </w:r>
-      <w:r>
-        <w:rPr>
-          <w:color w:val="auto"/>
-        </w:rPr>
-        <w:fldChar w:fldCharType="end"/>
-      </w:r>
-      <w:r>
-        <w:rPr>
-          <w:color w:val="auto"/>
-        </w:rPr>
-        <w:t xml:space="preserve">. </w:t>
-      </w:r>
-    </w:p>
-    <w:p>
-      <w:pPr>
-        <w:keepNext/>
-        <w:jc w:val="center"/>
-      </w:pPr>
-      <w:r>
-        <w:rPr>
-          <w:noProof/>
-          <w:sz w:val="24"/>
-          <w:szCs w:val="24"/>
-        </w:rPr>
-        <w:drawing>
-          <wp:inline distT="0" distB="0" distL="0" distR="0" wp14:anchorId="56BD72BD" wp14:editId="06179531">
-            <wp:extent cx="5930900" cy="2279650"/>
-            <wp:effectExtent l="0" t="0" r="0" b="6350"/>
-            <wp:docPr id="2060369663" name="Picture 16"/>
-            <wp:cNvGraphicFramePr>
-              <a:graphicFrameLocks xmlns:a="http://schemas.openxmlformats.org/drawingml/2006/main" noChangeAspect="1"/>
-            </wp:cNvGraphicFramePr>
-            <a:graphic xmlns:a="http://schemas.openxmlformats.org/drawingml/2006/main">
-              <a:graphicData uri="http://schemas.openxmlformats.org/drawingml/2006/picture">
-                <pic:pic xmlns:pic="http://schemas.openxmlformats.org/drawingml/2006/picture">
-                  <pic:nvPicPr>
-                    <pic:cNvPr id="0" name="Picture 17"/>
-                    <pic:cNvPicPr>
-                      <a:picLocks noChangeAspect="1" noChangeArrowheads="1"/>
-                    </pic:cNvPicPr>
-                  </pic:nvPicPr>
-                  <pic:blipFill>
-                    <a:blip r:embed="rId14" cstate="print">
-                      <a:extLst>
-                        <a:ext uri="{28A0092B-C50C-407E-A947-70E740481C1C}">
-                          <a14:useLocalDpi xmlns:a14="http://schemas.microsoft.com/office/drawing/2010/main" val="0"/>
-                        </a:ext>
-                      </a:extLst>
-                    </a:blip>
-                    <a:srcRect/>
-                    <a:stretch>
-                      <a:fillRect/>
-                    </a:stretch>
-                  </pic:blipFill>
-                  <pic:spPr bwMode="auto">
-                    <a:xfrm>
-                      <a:off x="0" y="0"/>
-                      <a:ext cx="5930900" cy="2279650"/>
-                    </a:xfrm>
-                    <a:prstGeom prst="rect">
-                      <a:avLst/>
-                    </a:prstGeom>
-                    <a:noFill/>
-                    <a:ln>
-                      <a:noFill/>
-                    </a:ln>
-                  </pic:spPr>
-                </pic:pic>
-              </a:graphicData>
-            </a:graphic>
-          </wp:inline>
-        </w:drawing>
+      <w:commentRangeEnd w:id="6"/>
+      <w:r>
+        <w:rPr>
+          <w:rStyle w:val="CommentReference"/>
+          <w:kern w:val="2"/>
+          <w14:ligatures w14:val="standardContextual"/>
+        </w:rPr>
+        <w:commentReference w:id="6"/>
+      </w:r>
+      <w:r>
+        <w:t xml:space="preserve"> </w:t>
       </w:r>
     </w:p>
     <w:p>
@@ -10619,52 +10819,165 @@
     <w:p>
       <w:pPr>
         <w:rPr>
-          <w:sz w:val="24"/>
-          <w:szCs w:val="24"/>
-        </w:rPr>
-      </w:pPr>
-      <w:r>
-        <w:rPr>
           <w:noProof/>
           <w:sz w:val="24"/>
           <w:szCs w:val="24"/>
         </w:rPr>
-        <w:lastRenderedPageBreak/>
+      </w:pPr>
+      <w:r>
+        <w:rPr>
+          <w:noProof/>
+          <w:sz w:val="24"/>
+          <w:szCs w:val="24"/>
+        </w:rPr>
         <w:tab/>
-        <w:t>In this work, we introduce a model of the wash shuffle, …</w:t>
+        <w:t xml:space="preserve">In this work, we introduce </w:t>
+      </w:r>
+      <w:r>
+        <w:rPr>
+          <w:noProof/>
+          <w:sz w:val="24"/>
+          <w:szCs w:val="24"/>
+        </w:rPr>
+        <w:t>the first</w:t>
+      </w:r>
+      <w:r>
+        <w:rPr>
+          <w:noProof/>
+          <w:sz w:val="24"/>
+          <w:szCs w:val="24"/>
+        </w:rPr>
+        <w:t xml:space="preserve"> </w:t>
+      </w:r>
+      <w:r>
+        <w:rPr>
+          <w:noProof/>
+          <w:sz w:val="24"/>
+          <w:szCs w:val="24"/>
+        </w:rPr>
+        <w:t xml:space="preserve">realistic </w:t>
+      </w:r>
+      <w:r>
+        <w:rPr>
+          <w:noProof/>
+          <w:sz w:val="24"/>
+          <w:szCs w:val="24"/>
+        </w:rPr>
+        <w:t>model of the wash shuffle</w:t>
+      </w:r>
+      <w:r>
+        <w:rPr>
+          <w:noProof/>
+          <w:sz w:val="24"/>
+          <w:szCs w:val="24"/>
+        </w:rPr>
+        <w:t xml:space="preserve">, to our knowledge. </w:t>
+      </w:r>
+      <w:r>
+        <w:rPr>
+          <w:noProof/>
+          <w:sz w:val="24"/>
+          <w:szCs w:val="24"/>
+        </w:rPr>
+        <w:t>We utilize this model to simulate the wash shuffle prior to the CS (i.e. the WCS), and demostrate the extent to which the WCS is still suboptimal compared to what we would expect from a perfect shuffle.</w:t>
       </w:r>
     </w:p>
     <w:p>
       <w:pPr>
         <w:rPr>
-          <w:sz w:val="24"/>
-          <w:szCs w:val="24"/>
-        </w:rPr>
-      </w:pPr>
+          <w:noProof/>
+          <w:sz w:val="24"/>
+          <w:szCs w:val="24"/>
+        </w:rPr>
+      </w:pPr>
+      <w:r>
+        <w:rPr>
+          <w:noProof/>
+          <w:sz w:val="24"/>
+          <w:szCs w:val="24"/>
+        </w:rPr>
+        <w:tab/>
+        <w:t>It is beyond the scope of the present work to derive analytic solutions to theoretical properties of our wash shuffle, such as one-step transition probabilities from one deck configuration to another after performing a wash. However, this could be the focus of future work. Additionally, there is certainly the possibility that other models of the wash shuffle could be developed that would be shown to be more realistic than ours, which could also be an avenue of future exploration.</w:t>
+      </w:r>
     </w:p>
     <w:p>
       <w:pPr>
         <w:rPr>
-          <w:sz w:val="24"/>
-          <w:szCs w:val="24"/>
-        </w:rPr>
-      </w:pPr>
+          <w:noProof/>
+          <w:sz w:val="24"/>
+          <w:szCs w:val="24"/>
+        </w:rPr>
+      </w:pPr>
+      <w:r>
+        <w:rPr>
+          <w:noProof/>
+          <w:sz w:val="24"/>
+          <w:szCs w:val="24"/>
+        </w:rPr>
+        <w:tab/>
+        <w:t xml:space="preserve">Here, we show via Monte Carlo simulation that while the WCS does result in approximately correct probabilities of given cards finishing </w:t>
+      </w:r>
+      <w:r>
+        <w:rPr>
+          <w:noProof/>
+          <w:sz w:val="24"/>
+          <w:szCs w:val="24"/>
+        </w:rPr>
+        <w:t xml:space="preserve">in any given position, it still shows significant deficiencies in separating clumps of neighboring cards. Thus, performing a wash is not a sufficient solution to the failing of the CS to separate clumps of neighboring cards. </w:t>
+      </w:r>
     </w:p>
     <w:p>
       <w:pPr>
         <w:rPr>
-          <w:sz w:val="24"/>
-          <w:szCs w:val="24"/>
-        </w:rPr>
-      </w:pPr>
+          <w:noProof/>
+          <w:sz w:val="24"/>
+          <w:szCs w:val="24"/>
+        </w:rPr>
+      </w:pPr>
+      <w:r>
+        <w:rPr>
+          <w:noProof/>
+          <w:sz w:val="24"/>
+          <w:szCs w:val="24"/>
+        </w:rPr>
+        <w:tab/>
+        <w:t xml:space="preserve">Moreover, </w:t>
+      </w:r>
+      <w:r>
+        <w:rPr>
+          <w:noProof/>
+          <w:sz w:val="24"/>
+          <w:szCs w:val="24"/>
+        </w:rPr>
+        <w:t xml:space="preserve">under current practices, a wash is only rarely performed during the course of play. In the WSOP, as mentioned previously, a wash is only performed when opening a new deck of cards, or when a dealer error has occurred. Additionally, Merz &amp; Chi (2022) recommended performing an additional two riffle shuffles to reasonably mitigate the inflated probabilities of neighbor cards remaining close together in the deck. Anecdotally, a wash shuffle would take more time than this. Thus, assuming that speed is the primary reason that </w:t>
+      </w:r>
+      <w:r>
+        <w:rPr>
+          <w:noProof/>
+          <w:sz w:val="24"/>
+          <w:szCs w:val="24"/>
+        </w:rPr>
+        <w:lastRenderedPageBreak/>
+        <w:t>casinos are unwilling to shuffle a deck more thoroughly, we assume that recommending a wash to be added prior to every hand would not be a welcomed solution.</w:t>
+      </w:r>
     </w:p>
     <w:p>
       <w:pPr>
         <w:rPr>
-          <w:sz w:val="24"/>
-          <w:szCs w:val="24"/>
-        </w:rPr>
-      </w:pPr>
+          <w:noProof/>
+          <w:sz w:val="24"/>
+          <w:szCs w:val="24"/>
+        </w:rPr>
+      </w:pPr>
+      <w:r>
+        <w:rPr>
+          <w:noProof/>
+          <w:sz w:val="24"/>
+          <w:szCs w:val="24"/>
+        </w:rPr>
+        <w:tab/>
+        <w:t xml:space="preserve">Automatic card shufflers are, in our view, the best solution that satisfies the competing needs for speed and accuracy, even despite deficiencies demonstrated by these machines as well (Diaconis et al., 2013). However, while many poker rooms have adopted them, their monetary cost has prevented them from being used universally. In particular, for large poker tournaments, the number of tables required to accommodate all players has meant that most tables in use will not be equipped with automatic card shufflers. Ironically, it is at these large poker tournaments where the monetary stakes can be orders of magnitude higher than most games in a typical poker room, thus meaning that automatic card shufflers are not used where they are arguably more important to be. </w:t>
+      </w:r>
     </w:p>
     <w:p>
       <w:pPr>
@@ -10705,16 +11018,48 @@
           <w:szCs w:val="24"/>
         </w:rPr>
       </w:pPr>
-      <w:r>
-        <w:rPr>
-          <w:sz w:val="24"/>
-          <w:szCs w:val="24"/>
-        </w:rPr>
-        <w:br w:type="page"/>
-      </w:r>
     </w:p>
     <w:p>
       <w:pPr>
+        <w:rPr>
+          <w:sz w:val="24"/>
+          <w:szCs w:val="24"/>
+        </w:rPr>
+      </w:pPr>
+    </w:p>
+    <w:p>
+      <w:pPr>
+        <w:rPr>
+          <w:sz w:val="24"/>
+          <w:szCs w:val="24"/>
+        </w:rPr>
+      </w:pPr>
+    </w:p>
+    <w:p>
+      <w:pPr>
+        <w:rPr>
+          <w:sz w:val="24"/>
+          <w:szCs w:val="24"/>
+        </w:rPr>
+      </w:pPr>
+    </w:p>
+    <w:p>
+      <w:pPr>
+        <w:rPr>
+          <w:sz w:val="24"/>
+          <w:szCs w:val="24"/>
+        </w:rPr>
+      </w:pPr>
+      <w:r>
+        <w:rPr>
+          <w:sz w:val="24"/>
+          <w:szCs w:val="24"/>
+        </w:rPr>
+        <w:br w:type="page"/>
+      </w:r>
+    </w:p>
+    <w:p>
+      <w:pPr>
         <w:jc w:val="center"/>
         <w:rPr>
           <w:sz w:val="24"/>
@@ -10744,7 +11089,21 @@
         <w:rPr>
           <w:rFonts w:asciiTheme="minorHAnsi" w:hAnsiTheme="minorHAnsi"/>
         </w:rPr>
-        <w:t xml:space="preserve">Aldous, D., &amp; Diaconis, P. (1986). Shuffling cards and stopping times. </w:t>
+        <w:t xml:space="preserve">Aldous, D., &amp; </w:t>
+      </w:r>
+      <w:proofErr w:type="spellStart"/>
+      <w:r>
+        <w:rPr>
+          <w:rFonts w:asciiTheme="minorHAnsi" w:hAnsiTheme="minorHAnsi"/>
+        </w:rPr>
+        <w:t>Diaconis</w:t>
+      </w:r>
+      <w:proofErr w:type="spellEnd"/>
+      <w:r>
+        <w:rPr>
+          <w:rFonts w:asciiTheme="minorHAnsi" w:hAnsiTheme="minorHAnsi"/>
+        </w:rPr>
+        <w:t xml:space="preserve">, P. (1986). Shuffling cards and stopping times. </w:t>
       </w:r>
       <w:r>
         <w:rPr>
@@ -10815,7 +11174,7 @@
         </w:rPr>
         <w:t xml:space="preserve"> Retrieved from </w:t>
       </w:r>
-      <w:hyperlink r:id="rId15" w:history="1">
+      <w:hyperlink r:id="rId14" w:history="1">
         <w:r>
           <w:rPr>
             <w:rStyle w:val="Hyperlink"/>
@@ -10828,21 +11187,57 @@
     <w:p>
       <w:pPr>
         <w:pStyle w:val="NormalWeb"/>
+        <w:ind w:left="567" w:hanging="567"/>
         <w:rPr>
           <w:rFonts w:asciiTheme="minorHAnsi" w:hAnsiTheme="minorHAnsi"/>
         </w:rPr>
       </w:pPr>
+      <w:proofErr w:type="spellStart"/>
       <w:r>
         <w:rPr>
           <w:rFonts w:asciiTheme="minorHAnsi" w:hAnsiTheme="minorHAnsi"/>
         </w:rPr>
-        <w:t>Gilbert, E. (1955). Theory of shuffling. Technical memorandum, Bell Laboratories.</w:t>
+        <w:t>Diaconis</w:t>
+      </w:r>
+      <w:proofErr w:type="spellEnd"/>
+      <w:r>
+        <w:rPr>
+          <w:rFonts w:asciiTheme="minorHAnsi" w:hAnsiTheme="minorHAnsi"/>
+        </w:rPr>
+        <w:t xml:space="preserve">, P., </w:t>
+      </w:r>
+      <w:proofErr w:type="spellStart"/>
+      <w:r>
+        <w:rPr>
+          <w:rFonts w:asciiTheme="minorHAnsi" w:hAnsiTheme="minorHAnsi"/>
+        </w:rPr>
+        <w:t>Fulman</w:t>
+      </w:r>
+      <w:proofErr w:type="spellEnd"/>
+      <w:r>
+        <w:rPr>
+          <w:rFonts w:asciiTheme="minorHAnsi" w:hAnsiTheme="minorHAnsi"/>
+        </w:rPr>
+        <w:t xml:space="preserve">, J. &amp; Holmes, S. (2013). Analysis of casino shelf shuffling machines. </w:t>
+      </w:r>
+      <w:r>
+        <w:rPr>
+          <w:rFonts w:asciiTheme="minorHAnsi" w:hAnsiTheme="minorHAnsi"/>
+          <w:i/>
+          <w:iCs/>
+        </w:rPr>
+        <w:t>The Annals of Applied Probability</w:t>
+      </w:r>
+      <w:r>
+        <w:rPr>
+          <w:rFonts w:asciiTheme="minorHAnsi" w:hAnsiTheme="minorHAnsi"/>
+        </w:rPr>
+        <w:t>, 23(4), 1692-1720.</w:t>
       </w:r>
     </w:p>
     <w:p>
       <w:pPr>
         <w:pStyle w:val="NormalWeb"/>
-        <w:ind w:left="567" w:hanging="567"/>
         <w:rPr>
           <w:rFonts w:asciiTheme="minorHAnsi" w:hAnsiTheme="minorHAnsi"/>
         </w:rPr>
@@ -10851,7 +11246,7 @@
         <w:rPr>
           <w:rFonts w:asciiTheme="minorHAnsi" w:hAnsiTheme="minorHAnsi"/>
         </w:rPr>
-        <w:t>Merz, D. W., &amp; Chi, P. B. (2022). Knowing When to Fold'em: A Monte Carlo Exploration of Card Shuffling and How Poker Players Can Gain an Advantage. UNLV Gaming Research &amp; Review Journal, 26(1), 7.</w:t>
+        <w:t>Gilbert, E. (1955). Theory of shuffling. Technical memorandum, Bell Laboratories.</w:t>
       </w:r>
     </w:p>
     <w:p>
@@ -10859,17 +11254,54 @@
         <w:pStyle w:val="NormalWeb"/>
         <w:ind w:left="567" w:hanging="567"/>
         <w:rPr>
+          <w:rFonts w:asciiTheme="minorHAnsi" w:hAnsiTheme="minorHAnsi"/>
+        </w:rPr>
+      </w:pPr>
+      <w:r>
+        <w:rPr>
+          <w:rFonts w:asciiTheme="minorHAnsi" w:hAnsiTheme="minorHAnsi"/>
+        </w:rPr>
+        <w:t xml:space="preserve">Merz, D. W., &amp; Chi, P. B. (2022). Knowing When to </w:t>
+      </w:r>
+      <w:proofErr w:type="spellStart"/>
+      <w:r>
+        <w:rPr>
+          <w:rFonts w:asciiTheme="minorHAnsi" w:hAnsiTheme="minorHAnsi"/>
+        </w:rPr>
+        <w:t>Fold'em</w:t>
+      </w:r>
+      <w:proofErr w:type="spellEnd"/>
+      <w:r>
+        <w:rPr>
+          <w:rFonts w:asciiTheme="minorHAnsi" w:hAnsiTheme="minorHAnsi"/>
+        </w:rPr>
+        <w:t>: A Monte Carlo Exploration of Card Shuffling and How Poker Players Can Gain an Advantage. UNLV Gaming Research &amp; Review Journal, 26(1), 7.</w:t>
+      </w:r>
+    </w:p>
+    <w:p>
+      <w:pPr>
+        <w:pStyle w:val="NormalWeb"/>
+        <w:ind w:left="567" w:hanging="567"/>
+        <w:rPr>
           <w:rStyle w:val="Hyperlink"/>
           <w:rFonts w:asciiTheme="minorHAnsi" w:hAnsiTheme="minorHAnsi"/>
         </w:rPr>
       </w:pPr>
+      <w:proofErr w:type="spellStart"/>
       <w:r>
         <w:rPr>
           <w:rFonts w:asciiTheme="minorHAnsi" w:hAnsiTheme="minorHAnsi"/>
         </w:rPr>
-        <w:t xml:space="preserve">PokerGO. (2017). 2017 WSOP Main Event Day 1. Retrieved from </w:t>
-      </w:r>
-      <w:hyperlink r:id="rId16" w:history="1">
+        <w:t>PokerGO</w:t>
+      </w:r>
+      <w:proofErr w:type="spellEnd"/>
+      <w:r>
+        <w:rPr>
+          <w:rFonts w:asciiTheme="minorHAnsi" w:hAnsiTheme="minorHAnsi"/>
+        </w:rPr>
+        <w:t xml:space="preserve">. (2017). 2017 WSOP Main Event Day 1. Retrieved from </w:t>
+      </w:r>
+      <w:hyperlink r:id="rId15" w:history="1">
         <w:r>
           <w:rPr>
             <w:rStyle w:val="Hyperlink"/>
@@ -10889,11 +11321,19 @@
           <w:u w:val="single"/>
         </w:rPr>
       </w:pPr>
+      <w:proofErr w:type="spellStart"/>
       <w:r>
         <w:rPr>
           <w:rFonts w:asciiTheme="minorHAnsi" w:hAnsiTheme="minorHAnsi"/>
         </w:rPr>
-        <w:t xml:space="preserve">PokerGO. (2022). 2022 WSOP Main Event Day 6. Retrieved from </w:t>
+        <w:t>PokerGO</w:t>
+      </w:r>
+      <w:proofErr w:type="spellEnd"/>
+      <w:r>
+        <w:rPr>
+          <w:rFonts w:asciiTheme="minorHAnsi" w:hAnsiTheme="minorHAnsi"/>
+        </w:rPr>
+        <w:t xml:space="preserve">. (2022). 2022 WSOP Main Event Day 6. Retrieved from </w:t>
       </w:r>
       <w:r>
         <w:rPr>
@@ -10927,7 +11367,7 @@
         </w:rPr>
         <w:t xml:space="preserve">. Retrieved from </w:t>
       </w:r>
-      <w:hyperlink r:id="rId17" w:history="1">
+      <w:hyperlink r:id="rId16" w:history="1">
         <w:r>
           <w:rPr>
             <w:rStyle w:val="Hyperlink"/>
@@ -10962,7 +11402,21 @@
         <w:rPr>
           <w:rFonts w:asciiTheme="minorHAnsi" w:hAnsiTheme="minorHAnsi"/>
         </w:rPr>
-        <w:t>White, G. (2019). A variation of strong stationary times for random walks with partial symmetries. arXiv preprint arXiv:1910.02389.</w:t>
+        <w:t xml:space="preserve">White, G. (2019). A variation of strong stationary times for random walks with partial symmetries. </w:t>
+      </w:r>
+      <w:proofErr w:type="spellStart"/>
+      <w:r>
+        <w:rPr>
+          <w:rFonts w:asciiTheme="minorHAnsi" w:hAnsiTheme="minorHAnsi"/>
+        </w:rPr>
+        <w:t>arXiv</w:t>
+      </w:r>
+      <w:proofErr w:type="spellEnd"/>
+      <w:r>
+        <w:rPr>
+          <w:rFonts w:asciiTheme="minorHAnsi" w:hAnsiTheme="minorHAnsi"/>
+        </w:rPr>
+        <w:t xml:space="preserve"> preprint arXiv:1910.02389.</w:t>
       </w:r>
     </w:p>
     <w:p>
@@ -10979,7 +11433,7 @@
         </w:rPr>
         <w:t xml:space="preserve">WSOP. (2013). 2013 World Series of Poker official dealer guide. Retrieved from </w:t>
       </w:r>
-      <w:hyperlink r:id="rId18" w:history="1">
+      <w:hyperlink r:id="rId17" w:history="1">
         <w:r>
           <w:rPr>
             <w:rStyle w:val="Hyperlink"/>
@@ -11036,7 +11490,7 @@
       </w:r>
     </w:p>
   </w:comment>
-  <w:comment w:id="5" w:author="Peter Chi" w:date="2023-09-10T00:16:00Z" w:initials="PC">
+  <w:comment w:id="5" w:author="Peter Chi" w:date="2023-09-11T09:47:00Z" w:initials="PC">
     <w:p>
       <w:pPr>
         <w:pStyle w:val="CommentText"/>
@@ -11048,7 +11502,49 @@
         <w:annotationRef/>
       </w:r>
       <w:r>
-        <w:t>Note to self: I think I want to get rid of this</w:t>
+        <w:t>Can you change "Probability" on the y-axis to "Percentage" on this plot and Figure 6?</w:t>
+      </w:r>
+    </w:p>
+    <w:p>
+      <w:pPr>
+        <w:pStyle w:val="CommentText"/>
+      </w:pPr>
+    </w:p>
+    <w:p>
+      <w:pPr>
+        <w:pStyle w:val="CommentText"/>
+      </w:pPr>
+      <w:r>
+        <w:t>And for the title, can you change that to "Probabilities of neighbor cards ending n cards apart after shuffling"? Same for title in Figure 6 too.</w:t>
+      </w:r>
+    </w:p>
+  </w:comment>
+  <w:comment w:id="6" w:author="Peter Chi" w:date="2023-09-11T09:48:00Z" w:initials="PC">
+    <w:p>
+      <w:pPr>
+        <w:pStyle w:val="CommentText"/>
+      </w:pPr>
+      <w:r>
+        <w:rPr>
+          <w:rStyle w:val="CommentReference"/>
+        </w:rPr>
+        <w:annotationRef/>
+      </w:r>
+      <w:r>
+        <w:t>Can you change the colors of the bars for Casino Shuffle and Wash then casino to match that of Figure 5?</w:t>
+      </w:r>
+    </w:p>
+    <w:p>
+      <w:pPr>
+        <w:pStyle w:val="CommentText"/>
+      </w:pPr>
+    </w:p>
+    <w:p>
+      <w:pPr>
+        <w:pStyle w:val="CommentText"/>
+      </w:pPr>
+      <w:r>
+        <w:t>Also, small thing but in the legends, in Figure 5 you have "Wash and casino" and in Figure 6 you have "Wash then casino." Can you just make these match each other, whichever way you go?</w:t>
       </w:r>
     </w:p>
   </w:comment>
@@ -11058,21 +11554,24 @@
 <file path=word/commentsExtended.xml><?xml version="1.0" encoding="utf-8"?>
 <w15:commentsEx xmlns:wpc="http://schemas.microsoft.com/office/word/2010/wordprocessingCanvas" xmlns:cx="http://schemas.microsoft.com/office/drawing/2014/chartex" xmlns:cx1="http://schemas.microsoft.com/office/drawing/2015/9/8/chartex" xmlns:cx2="http://schemas.microsoft.com/office/drawing/2015/10/21/chartex" xmlns:cx3="http://schemas.microsoft.com/office/drawing/2016/5/9/chartex" xmlns:cx4="http://schemas.microsoft.com/office/drawing/2016/5/10/chartex" xmlns:cx5="http://schemas.microsoft.com/office/drawing/2016/5/11/chartex" xmlns:cx6="http://schemas.microsoft.com/office/drawing/2016/5/12/chartex" xmlns:cx7="http://schemas.microsoft.com/office/drawing/2016/5/13/chartex" xmlns:cx8="http://schemas.microsoft.com/office/drawing/2016/5/14/chartex" xmlns:mc="http://schemas.openxmlformats.org/markup-compatibility/2006" xmlns:aink="http://schemas.microsoft.com/office/drawing/2016/ink" xmlns:am3d="http://schemas.microsoft.com/office/drawing/2017/model3d" xmlns:o="urn:schemas-microsoft-com:office:office" xmlns:oel="http://schemas.microsoft.com/office/2019/extlst" xmlns:r="http://schemas.openxmlformats.org/officeDocument/2006/relationships" xmlns:m="http://schemas.openxmlformats.org/officeDocument/2006/math" xmlns:v="urn:schemas-microsoft-com:vml" xmlns:wp14="http://schemas.microsoft.com/office/word/2010/wordprocessingDrawing" xmlns:wp="http://schemas.openxmlformats.org/drawingml/2006/wordprocessingDrawing" xmlns:w10="urn:schemas-microsoft-com:office:word" xmlns:w="http://schemas.openxmlformats.org/wordprocessingml/2006/main" xmlns:w14="http://schemas.microsoft.com/office/word/2010/wordml" xmlns:w15="http://schemas.microsoft.com/office/word/2012/wordml" xmlns:w16cex="http://schemas.microsoft.com/office/word/2018/wordml/cex" xmlns:w16cid="http://schemas.microsoft.com/office/word/2016/wordml/cid" xmlns:w16="http://schemas.microsoft.com/office/word/2018/wordml" xmlns:w16sdtdh="http://schemas.microsoft.com/office/word/2020/wordml/sdtdatahash" xmlns:w16se="http://schemas.microsoft.com/office/word/2015/wordml/symex" xmlns:wpg="http://schemas.microsoft.com/office/word/2010/wordprocessingGroup" xmlns:wpi="http://schemas.microsoft.com/office/word/2010/wordprocessingInk" xmlns:wne="http://schemas.microsoft.com/office/word/2006/wordml" xmlns:wps="http://schemas.microsoft.com/office/word/2010/wordprocessingShape" mc:Ignorable="w14 w15 w16se w16cid w16 w16cex w16sdtdh wp14">
   <w15:commentEx w15:paraId="3F301336" w15:done="0"/>
-  <w15:commentEx w15:paraId="70C66466" w15:done="0"/>
+  <w15:commentEx w15:paraId="273BA76F" w15:done="0"/>
+  <w15:commentEx w15:paraId="582C69BF" w15:done="0"/>
 </w15:commentsEx>
 </file>
 
 <file path=word/commentsExtensible.xml><?xml version="1.0" encoding="utf-8"?>
 <w16cex:commentsExtensible xmlns:wpc="http://schemas.microsoft.com/office/word/2010/wordprocessingCanvas" xmlns:cx="http://schemas.microsoft.com/office/drawing/2014/chartex" xmlns:cx1="http://schemas.microsoft.com/office/drawing/2015/9/8/chartex" xmlns:cx2="http://schemas.microsoft.com/office/drawing/2015/10/21/chartex" xmlns:cx3="http://schemas.microsoft.com/office/drawing/2016/5/9/chartex" xmlns:cx4="http://schemas.microsoft.com/office/drawing/2016/5/10/chartex" xmlns:cx5="http://schemas.microsoft.com/office/drawing/2016/5/11/chartex" xmlns:cx6="http://schemas.microsoft.com/office/drawing/2016/5/12/chartex" xmlns:cx7="http://schemas.microsoft.com/office/drawing/2016/5/13/chartex" xmlns:cx8="http://schemas.microsoft.com/office/drawing/2016/5/14/chartex" xmlns:mc="http://schemas.openxmlformats.org/markup-compatibility/2006" xmlns:aink="http://schemas.microsoft.com/office/drawing/2016/ink" xmlns:am3d="http://schemas.microsoft.com/office/drawing/2017/model3d" xmlns:o="urn:schemas-microsoft-com:office:office" xmlns:oel="http://schemas.microsoft.com/office/2019/extlst" xmlns:r="http://schemas.openxmlformats.org/officeDocument/2006/relationships" xmlns:m="http://schemas.openxmlformats.org/officeDocument/2006/math" xmlns:v="urn:schemas-microsoft-com:vml" xmlns:wp14="http://schemas.microsoft.com/office/word/2010/wordprocessingDrawing" xmlns:wp="http://schemas.openxmlformats.org/drawingml/2006/wordprocessingDrawing" xmlns:w10="urn:schemas-microsoft-com:office:word" xmlns:w="http://schemas.openxmlformats.org/wordprocessingml/2006/main" xmlns:w14="http://schemas.microsoft.com/office/word/2010/wordml" xmlns:w15="http://schemas.microsoft.com/office/word/2012/wordml" xmlns:w16cex="http://schemas.microsoft.com/office/word/2018/wordml/cex" xmlns:w16cid="http://schemas.microsoft.com/office/word/2016/wordml/cid" xmlns:w16="http://schemas.microsoft.com/office/word/2018/wordml" xmlns:w16sdtdh="http://schemas.microsoft.com/office/word/2020/wordml/sdtdatahash" xmlns:w16se="http://schemas.microsoft.com/office/word/2015/wordml/symex" xmlns:wpg="http://schemas.microsoft.com/office/word/2010/wordprocessingGroup" xmlns:wpi="http://schemas.microsoft.com/office/word/2010/wordprocessingInk" xmlns:wne="http://schemas.microsoft.com/office/word/2006/wordml" xmlns:wps="http://schemas.microsoft.com/office/word/2010/wordprocessingShape" mc:Ignorable="w14 w15 w16se w16cid w16 w16cex w16sdtdh wp14">
   <w16cex:commentExtensible w16cex:durableId="2885E37B" w16cex:dateUtc="2023-08-15T15:43:00Z"/>
-  <w16cex:commentExtensible w16cex:durableId="28A7896C" w16cex:dateUtc="2023-09-10T04:16:00Z"/>
+  <w16cex:commentExtensible w16cex:durableId="28A960A0" w16cex:dateUtc="2023-09-11T13:47:00Z"/>
+  <w16cex:commentExtensible w16cex:durableId="28A960E2" w16cex:dateUtc="2023-09-11T13:48:00Z"/>
 </w16cex:commentsExtensible>
 </file>
 
 <file path=word/commentsIds.xml><?xml version="1.0" encoding="utf-8"?>
 <w16cid:commentsIds xmlns:wpc="http://schemas.microsoft.com/office/word/2010/wordprocessingCanvas" xmlns:cx="http://schemas.microsoft.com/office/drawing/2014/chartex" xmlns:cx1="http://schemas.microsoft.com/office/drawing/2015/9/8/chartex" xmlns:cx2="http://schemas.microsoft.com/office/drawing/2015/10/21/chartex" xmlns:cx3="http://schemas.microsoft.com/office/drawing/2016/5/9/chartex" xmlns:cx4="http://schemas.microsoft.com/office/drawing/2016/5/10/chartex" xmlns:cx5="http://schemas.microsoft.com/office/drawing/2016/5/11/chartex" xmlns:cx6="http://schemas.microsoft.com/office/drawing/2016/5/12/chartex" xmlns:cx7="http://schemas.microsoft.com/office/drawing/2016/5/13/chartex" xmlns:cx8="http://schemas.microsoft.com/office/drawing/2016/5/14/chartex" xmlns:mc="http://schemas.openxmlformats.org/markup-compatibility/2006" xmlns:aink="http://schemas.microsoft.com/office/drawing/2016/ink" xmlns:am3d="http://schemas.microsoft.com/office/drawing/2017/model3d" xmlns:o="urn:schemas-microsoft-com:office:office" xmlns:oel="http://schemas.microsoft.com/office/2019/extlst" xmlns:r="http://schemas.openxmlformats.org/officeDocument/2006/relationships" xmlns:m="http://schemas.openxmlformats.org/officeDocument/2006/math" xmlns:v="urn:schemas-microsoft-com:vml" xmlns:wp14="http://schemas.microsoft.com/office/word/2010/wordprocessingDrawing" xmlns:wp="http://schemas.openxmlformats.org/drawingml/2006/wordprocessingDrawing" xmlns:w10="urn:schemas-microsoft-com:office:word" xmlns:w="http://schemas.openxmlformats.org/wordprocessingml/2006/main" xmlns:w14="http://schemas.microsoft.com/office/word/2010/wordml" xmlns:w15="http://schemas.microsoft.com/office/word/2012/wordml" xmlns:w16cex="http://schemas.microsoft.com/office/word/2018/wordml/cex" xmlns:w16cid="http://schemas.microsoft.com/office/word/2016/wordml/cid" xmlns:w16="http://schemas.microsoft.com/office/word/2018/wordml" xmlns:w16sdtdh="http://schemas.microsoft.com/office/word/2020/wordml/sdtdatahash" xmlns:w16se="http://schemas.microsoft.com/office/word/2015/wordml/symex" xmlns:wpg="http://schemas.microsoft.com/office/word/2010/wordprocessingGroup" xmlns:wpi="http://schemas.microsoft.com/office/word/2010/wordprocessingInk" xmlns:wne="http://schemas.microsoft.com/office/word/2006/wordml" xmlns:wps="http://schemas.microsoft.com/office/word/2010/wordprocessingShape" mc:Ignorable="w14 w15 w16se w16cid w16 w16cex w16sdtdh wp14">
   <w16cid:commentId w16cid:paraId="3F301336" w16cid:durableId="2885E37B"/>
-  <w16cid:commentId w16cid:paraId="70C66466" w16cid:durableId="28A7896C"/>
+  <w16cid:commentId w16cid:paraId="273BA76F" w16cid:durableId="28A960A0"/>
+  <w16cid:commentId w16cid:paraId="582C69BF" w16cid:durableId="28A960E2"/>
 </w16cid:commentsIds>
 </file>
 

</xml_diff>